<commit_message>
feat: add quering data
</commit_message>
<xml_diff>
--- a/SpringDataJpa.docx
+++ b/SpringDataJpa.docx
@@ -97,7 +97,11 @@
     </w:p>
     <w:p>
       <w:r>
-        <w:t>Pour ce</w:t>
+        <w:t xml:space="preserve">Pour </w:t>
+      </w:r>
+      <w:proofErr w:type="gramStart"/>
+      <w:r>
+        <w:t>ce</w:t>
       </w:r>
       <w:r>
         <w:t xml:space="preserve"> co</w:t>
@@ -106,7 +110,11 @@
         <w:t>u</w:t>
       </w:r>
       <w:r>
-        <w:t>r on va</w:t>
+        <w:t>r</w:t>
+      </w:r>
+      <w:proofErr w:type="gramEnd"/>
+      <w:r>
+        <w:t xml:space="preserve"> on va</w:t>
       </w:r>
       <w:r>
         <w:t xml:space="preserve"> créer ce</w:t>
@@ -449,14 +457,32 @@
           <w:color w:val="0D0D0D"/>
           <w:bdr w:val="single" w:sz="2" w:space="0" w:color="E3E3E3" w:frame="1"/>
         </w:rPr>
-        <w:t>Génération automatique de requêtes</w:t>
-      </w:r>
-      <w:r>
-        <w:rPr>
-          <w:rFonts w:ascii="Segoe UI" w:hAnsi="Segoe UI" w:cs="Segoe UI"/>
-          <w:color w:val="0D0D0D"/>
-        </w:rPr>
-        <w:t xml:space="preserve">: Spring Data JPA permet de générer automatiquement des requêtes SQL à partir de noms de méthodes dans les interfaces de </w:t>
+        <w:t xml:space="preserve">Génération automatique de </w:t>
+      </w:r>
+      <w:proofErr w:type="gramStart"/>
+      <w:r>
+        <w:rPr>
+          <w:rStyle w:val="lev"/>
+          <w:rFonts w:ascii="Segoe UI" w:eastAsiaTheme="majorEastAsia" w:hAnsi="Segoe UI" w:cs="Segoe UI"/>
+          <w:color w:val="0D0D0D"/>
+          <w:bdr w:val="single" w:sz="2" w:space="0" w:color="E3E3E3" w:frame="1"/>
+        </w:rPr>
+        <w:t>requêtes</w:t>
+      </w:r>
+      <w:r>
+        <w:rPr>
+          <w:rFonts w:ascii="Segoe UI" w:hAnsi="Segoe UI" w:cs="Segoe UI"/>
+          <w:color w:val="0D0D0D"/>
+        </w:rPr>
+        <w:t>:</w:t>
+      </w:r>
+      <w:proofErr w:type="gramEnd"/>
+      <w:r>
+        <w:rPr>
+          <w:rFonts w:ascii="Segoe UI" w:hAnsi="Segoe UI" w:cs="Segoe UI"/>
+          <w:color w:val="0D0D0D"/>
+        </w:rPr>
+        <w:t xml:space="preserve"> Spring Data JPA permet de générer automatiquement des requêtes SQL à partir de noms de méthodes dans les interfaces de </w:t>
       </w:r>
       <w:proofErr w:type="spellStart"/>
       <w:r>
@@ -475,6 +501,7 @@
         <w:t xml:space="preserve">. Par exemple, en définissant une méthode </w:t>
       </w:r>
       <w:proofErr w:type="spellStart"/>
+      <w:proofErr w:type="gramStart"/>
       <w:r>
         <w:rPr>
           <w:rStyle w:val="CodeHTML"/>
@@ -500,7 +527,21 @@
           <w:szCs w:val="21"/>
           <w:bdr w:val="single" w:sz="2" w:space="0" w:color="E3E3E3" w:frame="1"/>
         </w:rPr>
-        <w:t xml:space="preserve">(String </w:t>
+        <w:t>(</w:t>
+      </w:r>
+      <w:proofErr w:type="gramEnd"/>
+      <w:r>
+        <w:rPr>
+          <w:rStyle w:val="CodeHTML"/>
+          <w:rFonts w:ascii="Ubuntu Mono" w:eastAsiaTheme="majorEastAsia" w:hAnsi="Ubuntu Mono"/>
+          <w:b/>
+          <w:bCs/>
+          <w:color w:val="0D0D0D"/>
+          <w:sz w:val="21"/>
+          <w:szCs w:val="21"/>
+          <w:bdr w:val="single" w:sz="2" w:space="0" w:color="E3E3E3" w:frame="1"/>
+        </w:rPr>
+        <w:t xml:space="preserve">String </w:t>
       </w:r>
       <w:proofErr w:type="spellStart"/>
       <w:r>
@@ -574,6 +615,7 @@
           <w:color w:val="0D0D0D"/>
         </w:rPr>
       </w:pPr>
+      <w:proofErr w:type="gramStart"/>
       <w:r>
         <w:rPr>
           <w:rStyle w:val="lev"/>
@@ -588,7 +630,15 @@
           <w:rFonts w:ascii="Segoe UI" w:hAnsi="Segoe UI" w:cs="Segoe UI"/>
           <w:color w:val="0D0D0D"/>
         </w:rPr>
-        <w:t>: Il facilite la pagination des résultats de requête en fournissant des méthodes simples pour spécifier le numéro de page et la taille de la page.</w:t>
+        <w:t>:</w:t>
+      </w:r>
+      <w:proofErr w:type="gramEnd"/>
+      <w:r>
+        <w:rPr>
+          <w:rFonts w:ascii="Segoe UI" w:hAnsi="Segoe UI" w:cs="Segoe UI"/>
+          <w:color w:val="0D0D0D"/>
+        </w:rPr>
+        <w:t xml:space="preserve"> Il facilite la pagination des résultats de requête en fournissant des méthodes simples pour spécifier le numéro de page et la taille de la page.</w:t>
       </w:r>
     </w:p>
     <w:p>
@@ -618,14 +668,32 @@
           <w:color w:val="0D0D0D"/>
           <w:bdr w:val="single" w:sz="2" w:space="0" w:color="E3E3E3" w:frame="1"/>
         </w:rPr>
-        <w:t>Tri des résultats</w:t>
-      </w:r>
-      <w:r>
-        <w:rPr>
-          <w:rFonts w:ascii="Segoe UI" w:hAnsi="Segoe UI" w:cs="Segoe UI"/>
-          <w:color w:val="0D0D0D"/>
-        </w:rPr>
-        <w:t>: Il permet de trier les résultats de requête en spécifiant les champs sur lesquels trier et l'ordre de tri.</w:t>
+        <w:t xml:space="preserve">Tri des </w:t>
+      </w:r>
+      <w:proofErr w:type="gramStart"/>
+      <w:r>
+        <w:rPr>
+          <w:rStyle w:val="lev"/>
+          <w:rFonts w:ascii="Segoe UI" w:eastAsiaTheme="majorEastAsia" w:hAnsi="Segoe UI" w:cs="Segoe UI"/>
+          <w:color w:val="0D0D0D"/>
+          <w:bdr w:val="single" w:sz="2" w:space="0" w:color="E3E3E3" w:frame="1"/>
+        </w:rPr>
+        <w:t>résultats</w:t>
+      </w:r>
+      <w:r>
+        <w:rPr>
+          <w:rFonts w:ascii="Segoe UI" w:hAnsi="Segoe UI" w:cs="Segoe UI"/>
+          <w:color w:val="0D0D0D"/>
+        </w:rPr>
+        <w:t>:</w:t>
+      </w:r>
+      <w:proofErr w:type="gramEnd"/>
+      <w:r>
+        <w:rPr>
+          <w:rFonts w:ascii="Segoe UI" w:hAnsi="Segoe UI" w:cs="Segoe UI"/>
+          <w:color w:val="0D0D0D"/>
+        </w:rPr>
+        <w:t xml:space="preserve"> Il permet de trier les résultats de requête en spécifiant les champs sur lesquels trier et l'ordre de tri.</w:t>
       </w:r>
     </w:p>
     <w:p>
@@ -655,14 +723,32 @@
           <w:color w:val="0D0D0D"/>
           <w:bdr w:val="single" w:sz="2" w:space="0" w:color="E3E3E3" w:frame="1"/>
         </w:rPr>
-        <w:t>Spécifications dynamiques</w:t>
-      </w:r>
-      <w:r>
-        <w:rPr>
-          <w:rFonts w:ascii="Segoe UI" w:hAnsi="Segoe UI" w:cs="Segoe UI"/>
-          <w:color w:val="0D0D0D"/>
-        </w:rPr>
-        <w:t>: Spring Data JPA offre la possibilité de créer des requêtes de manière dynamique en fonction de certains critères.</w:t>
+        <w:t xml:space="preserve">Spécifications </w:t>
+      </w:r>
+      <w:proofErr w:type="gramStart"/>
+      <w:r>
+        <w:rPr>
+          <w:rStyle w:val="lev"/>
+          <w:rFonts w:ascii="Segoe UI" w:eastAsiaTheme="majorEastAsia" w:hAnsi="Segoe UI" w:cs="Segoe UI"/>
+          <w:color w:val="0D0D0D"/>
+          <w:bdr w:val="single" w:sz="2" w:space="0" w:color="E3E3E3" w:frame="1"/>
+        </w:rPr>
+        <w:t>dynamiques</w:t>
+      </w:r>
+      <w:r>
+        <w:rPr>
+          <w:rFonts w:ascii="Segoe UI" w:hAnsi="Segoe UI" w:cs="Segoe UI"/>
+          <w:color w:val="0D0D0D"/>
+        </w:rPr>
+        <w:t>:</w:t>
+      </w:r>
+      <w:proofErr w:type="gramEnd"/>
+      <w:r>
+        <w:rPr>
+          <w:rFonts w:ascii="Segoe UI" w:hAnsi="Segoe UI" w:cs="Segoe UI"/>
+          <w:color w:val="0D0D0D"/>
+        </w:rPr>
+        <w:t xml:space="preserve"> Spring Data JPA offre la possibilité de créer des requêtes de manière dynamique en fonction de certains critères.</w:t>
       </w:r>
     </w:p>
     <w:p>
@@ -686,6 +772,7 @@
         </w:rPr>
       </w:pPr>
       <w:proofErr w:type="spellStart"/>
+      <w:proofErr w:type="gramStart"/>
       <w:r>
         <w:rPr>
           <w:rStyle w:val="lev"/>
@@ -701,7 +788,15 @@
           <w:rFonts w:ascii="Segoe UI" w:hAnsi="Segoe UI" w:cs="Segoe UI"/>
           <w:color w:val="0D0D0D"/>
         </w:rPr>
-        <w:t>: Il prend en charge la gestion automatique des champs d'audit tels que la date de création et la date de mise à jour.</w:t>
+        <w:t>:</w:t>
+      </w:r>
+      <w:proofErr w:type="gramEnd"/>
+      <w:r>
+        <w:rPr>
+          <w:rFonts w:ascii="Segoe UI" w:hAnsi="Segoe UI" w:cs="Segoe UI"/>
+          <w:color w:val="0D0D0D"/>
+        </w:rPr>
+        <w:t xml:space="preserve"> Il prend en charge la gestion automatique des champs d'audit tels que la date de création et la date de mise à jour.</w:t>
       </w:r>
     </w:p>
     <w:p>
@@ -731,14 +826,32 @@
           <w:color w:val="0D0D0D"/>
           <w:bdr w:val="single" w:sz="2" w:space="0" w:color="E3E3E3" w:frame="1"/>
         </w:rPr>
-        <w:t>Requêtes nommées</w:t>
-      </w:r>
-      <w:r>
-        <w:rPr>
-          <w:rFonts w:ascii="Segoe UI" w:hAnsi="Segoe UI" w:cs="Segoe UI"/>
-          <w:color w:val="0D0D0D"/>
-        </w:rPr>
-        <w:t xml:space="preserve">: Il permet de définir des requêtes nommées dans les annotations </w:t>
+        <w:t xml:space="preserve">Requêtes </w:t>
+      </w:r>
+      <w:proofErr w:type="gramStart"/>
+      <w:r>
+        <w:rPr>
+          <w:rStyle w:val="lev"/>
+          <w:rFonts w:ascii="Segoe UI" w:eastAsiaTheme="majorEastAsia" w:hAnsi="Segoe UI" w:cs="Segoe UI"/>
+          <w:color w:val="0D0D0D"/>
+          <w:bdr w:val="single" w:sz="2" w:space="0" w:color="E3E3E3" w:frame="1"/>
+        </w:rPr>
+        <w:t>nommées</w:t>
+      </w:r>
+      <w:r>
+        <w:rPr>
+          <w:rFonts w:ascii="Segoe UI" w:hAnsi="Segoe UI" w:cs="Segoe UI"/>
+          <w:color w:val="0D0D0D"/>
+        </w:rPr>
+        <w:t>:</w:t>
+      </w:r>
+      <w:proofErr w:type="gramEnd"/>
+      <w:r>
+        <w:rPr>
+          <w:rFonts w:ascii="Segoe UI" w:hAnsi="Segoe UI" w:cs="Segoe UI"/>
+          <w:color w:val="0D0D0D"/>
+        </w:rPr>
+        <w:t xml:space="preserve"> Il permet de définir des requêtes nommées dans les annotations </w:t>
       </w:r>
       <w:r>
         <w:rPr>
@@ -847,6 +960,7 @@
         <w:t xml:space="preserve">Getting started with spring data </w:t>
       </w:r>
       <w:proofErr w:type="spellStart"/>
+      <w:proofErr w:type="gramStart"/>
       <w:r>
         <w:rPr>
           <w:b/>
@@ -859,6 +973,7 @@
         <w:t>jpa</w:t>
       </w:r>
       <w:proofErr w:type="spellEnd"/>
+      <w:proofErr w:type="gramEnd"/>
     </w:p>
     <w:p>
       <w:pPr>
@@ -959,15 +1074,27 @@
         <w:t xml:space="preserve">package </w:t>
       </w:r>
       <w:proofErr w:type="spellStart"/>
-      <w:r>
-        <w:rPr>
-          <w:rFonts w:ascii="Courier New" w:eastAsia="Times New Roman" w:hAnsi="Courier New" w:cs="Courier New"/>
-          <w:color w:val="BCBEC4"/>
-          <w:sz w:val="20"/>
-          <w:szCs w:val="20"/>
-          <w:lang w:val="en-US" w:eastAsia="fr-FR"/>
-        </w:rPr>
-        <w:t>com.springdata.springdatajpa</w:t>
+      <w:proofErr w:type="gramStart"/>
+      <w:r>
+        <w:rPr>
+          <w:rFonts w:ascii="Courier New" w:eastAsia="Times New Roman" w:hAnsi="Courier New" w:cs="Courier New"/>
+          <w:color w:val="BCBEC4"/>
+          <w:sz w:val="20"/>
+          <w:szCs w:val="20"/>
+          <w:lang w:val="en-US" w:eastAsia="fr-FR"/>
+        </w:rPr>
+        <w:t>com.springdata</w:t>
+      </w:r>
+      <w:proofErr w:type="gramEnd"/>
+      <w:r>
+        <w:rPr>
+          <w:rFonts w:ascii="Courier New" w:eastAsia="Times New Roman" w:hAnsi="Courier New" w:cs="Courier New"/>
+          <w:color w:val="BCBEC4"/>
+          <w:sz w:val="20"/>
+          <w:szCs w:val="20"/>
+          <w:lang w:val="en-US" w:eastAsia="fr-FR"/>
+        </w:rPr>
+        <w:t>.springdatajpa</w:t>
       </w:r>
       <w:proofErr w:type="spellEnd"/>
       <w:r>
@@ -1105,7 +1232,14 @@
         <w:rPr>
           <w:color w:val="B3AE60"/>
         </w:rPr>
-        <w:t>@Table</w:t>
+        <w:t>@</w:t>
+      </w:r>
+      <w:proofErr w:type="gramStart"/>
+      <w:r>
+        <w:rPr>
+          <w:color w:val="B3AE60"/>
+        </w:rPr>
+        <w:t>Table</w:t>
       </w:r>
       <w:r>
         <w:rPr>
@@ -1113,6 +1247,7 @@
         </w:rPr>
         <w:t>(</w:t>
       </w:r>
+      <w:proofErr w:type="gramEnd"/>
       <w:r>
         <w:rPr>
           <w:color w:val="BCBEC4"/>
@@ -5235,12 +5370,21 @@
           <w:color w:val="0D0D0D"/>
         </w:rPr>
       </w:pPr>
-      <w:r>
-        <w:rPr>
-          <w:rFonts w:ascii="Segoe UI" w:hAnsi="Segoe UI" w:cs="Segoe UI"/>
-          <w:color w:val="0D0D0D"/>
-        </w:rPr>
-        <w:t xml:space="preserve">les annotations utilisées dans la classe </w:t>
+      <w:proofErr w:type="gramStart"/>
+      <w:r>
+        <w:rPr>
+          <w:rFonts w:ascii="Segoe UI" w:hAnsi="Segoe UI" w:cs="Segoe UI"/>
+          <w:color w:val="0D0D0D"/>
+        </w:rPr>
+        <w:t>les</w:t>
+      </w:r>
+      <w:proofErr w:type="gramEnd"/>
+      <w:r>
+        <w:rPr>
+          <w:rFonts w:ascii="Segoe UI" w:hAnsi="Segoe UI" w:cs="Segoe UI"/>
+          <w:color w:val="0D0D0D"/>
+        </w:rPr>
+        <w:t xml:space="preserve"> annotations utilisées dans la classe </w:t>
       </w:r>
       <w:proofErr w:type="spellStart"/>
       <w:r>
@@ -5286,14 +5430,32 @@
           <w:color w:val="0D0D0D"/>
           <w:bdr w:val="single" w:sz="2" w:space="0" w:color="E3E3E3" w:frame="1"/>
         </w:rPr>
-        <w:t>@Entity</w:t>
-      </w:r>
-      <w:r>
-        <w:rPr>
-          <w:rFonts w:ascii="Segoe UI" w:hAnsi="Segoe UI" w:cs="Segoe UI"/>
-          <w:color w:val="0D0D0D"/>
-        </w:rPr>
-        <w:t xml:space="preserve">: Cette annotation indique à JPA que la classe </w:t>
+        <w:t>@</w:t>
+      </w:r>
+      <w:proofErr w:type="gramStart"/>
+      <w:r>
+        <w:rPr>
+          <w:rStyle w:val="lev"/>
+          <w:rFonts w:ascii="Segoe UI" w:eastAsiaTheme="majorEastAsia" w:hAnsi="Segoe UI" w:cs="Segoe UI"/>
+          <w:color w:val="0D0D0D"/>
+          <w:bdr w:val="single" w:sz="2" w:space="0" w:color="E3E3E3" w:frame="1"/>
+        </w:rPr>
+        <w:t>Entity</w:t>
+      </w:r>
+      <w:r>
+        <w:rPr>
+          <w:rFonts w:ascii="Segoe UI" w:hAnsi="Segoe UI" w:cs="Segoe UI"/>
+          <w:color w:val="0D0D0D"/>
+        </w:rPr>
+        <w:t>:</w:t>
+      </w:r>
+      <w:proofErr w:type="gramEnd"/>
+      <w:r>
+        <w:rPr>
+          <w:rFonts w:ascii="Segoe UI" w:hAnsi="Segoe UI" w:cs="Segoe UI"/>
+          <w:color w:val="0D0D0D"/>
+        </w:rPr>
+        <w:t xml:space="preserve"> Cette annotation indique à JPA que la classe </w:t>
       </w:r>
       <w:proofErr w:type="spellStart"/>
       <w:r>
@@ -5339,14 +5501,32 @@
           <w:color w:val="0D0D0D"/>
           <w:bdr w:val="single" w:sz="2" w:space="0" w:color="E3E3E3" w:frame="1"/>
         </w:rPr>
-        <w:t>@Id</w:t>
-      </w:r>
-      <w:r>
-        <w:rPr>
-          <w:rFonts w:ascii="Segoe UI" w:hAnsi="Segoe UI" w:cs="Segoe UI"/>
-          <w:color w:val="0D0D0D"/>
-        </w:rPr>
-        <w:t>: Cette annotation marque la propriété 'id' comme étant la clé primaire de l'entité.</w:t>
+        <w:t>@</w:t>
+      </w:r>
+      <w:proofErr w:type="gramStart"/>
+      <w:r>
+        <w:rPr>
+          <w:rStyle w:val="lev"/>
+          <w:rFonts w:ascii="Segoe UI" w:eastAsiaTheme="majorEastAsia" w:hAnsi="Segoe UI" w:cs="Segoe UI"/>
+          <w:color w:val="0D0D0D"/>
+          <w:bdr w:val="single" w:sz="2" w:space="0" w:color="E3E3E3" w:frame="1"/>
+        </w:rPr>
+        <w:t>Id</w:t>
+      </w:r>
+      <w:r>
+        <w:rPr>
+          <w:rFonts w:ascii="Segoe UI" w:hAnsi="Segoe UI" w:cs="Segoe UI"/>
+          <w:color w:val="0D0D0D"/>
+        </w:rPr>
+        <w:t>:</w:t>
+      </w:r>
+      <w:proofErr w:type="gramEnd"/>
+      <w:r>
+        <w:rPr>
+          <w:rFonts w:ascii="Segoe UI" w:hAnsi="Segoe UI" w:cs="Segoe UI"/>
+          <w:color w:val="0D0D0D"/>
+        </w:rPr>
+        <w:t xml:space="preserve"> Cette annotation marque la propriété 'id' comme étant la clé primaire de l'entité.</w:t>
       </w:r>
     </w:p>
     <w:p>
@@ -5376,14 +5556,32 @@
           <w:color w:val="0D0D0D"/>
           <w:bdr w:val="single" w:sz="2" w:space="0" w:color="E3E3E3" w:frame="1"/>
         </w:rPr>
-        <w:t>@SequenceGenerator</w:t>
-      </w:r>
-      <w:r>
-        <w:rPr>
-          <w:rFonts w:ascii="Segoe UI" w:hAnsi="Segoe UI" w:cs="Segoe UI"/>
-          <w:color w:val="0D0D0D"/>
-        </w:rPr>
-        <w:t>: Cette annotation est utilisée pour spécifier le générateur de séquence qui sera utilisé pour générer les valeurs des clés primaires.</w:t>
+        <w:t>@</w:t>
+      </w:r>
+      <w:proofErr w:type="gramStart"/>
+      <w:r>
+        <w:rPr>
+          <w:rStyle w:val="lev"/>
+          <w:rFonts w:ascii="Segoe UI" w:eastAsiaTheme="majorEastAsia" w:hAnsi="Segoe UI" w:cs="Segoe UI"/>
+          <w:color w:val="0D0D0D"/>
+          <w:bdr w:val="single" w:sz="2" w:space="0" w:color="E3E3E3" w:frame="1"/>
+        </w:rPr>
+        <w:t>SequenceGenerator</w:t>
+      </w:r>
+      <w:r>
+        <w:rPr>
+          <w:rFonts w:ascii="Segoe UI" w:hAnsi="Segoe UI" w:cs="Segoe UI"/>
+          <w:color w:val="0D0D0D"/>
+        </w:rPr>
+        <w:t>:</w:t>
+      </w:r>
+      <w:proofErr w:type="gramEnd"/>
+      <w:r>
+        <w:rPr>
+          <w:rFonts w:ascii="Segoe UI" w:hAnsi="Segoe UI" w:cs="Segoe UI"/>
+          <w:color w:val="0D0D0D"/>
+        </w:rPr>
+        <w:t xml:space="preserve"> Cette annotation est utilisée pour spécifier le générateur de séquence qui sera utilisé pour générer les valeurs des clés primaires.</w:t>
       </w:r>
     </w:p>
     <w:p>
@@ -5413,14 +5611,32 @@
           <w:color w:val="0D0D0D"/>
           <w:bdr w:val="single" w:sz="2" w:space="0" w:color="E3E3E3" w:frame="1"/>
         </w:rPr>
-        <w:t>@GeneratedValue</w:t>
-      </w:r>
-      <w:r>
-        <w:rPr>
-          <w:rFonts w:ascii="Segoe UI" w:hAnsi="Segoe UI" w:cs="Segoe UI"/>
-          <w:color w:val="0D0D0D"/>
-        </w:rPr>
-        <w:t xml:space="preserve">: Cette annotation spécifie comment la valeur de la clé primaire sera générée. Dans ce cas, la stratégie utilisée est </w:t>
+        <w:t>@</w:t>
+      </w:r>
+      <w:proofErr w:type="gramStart"/>
+      <w:r>
+        <w:rPr>
+          <w:rStyle w:val="lev"/>
+          <w:rFonts w:ascii="Segoe UI" w:eastAsiaTheme="majorEastAsia" w:hAnsi="Segoe UI" w:cs="Segoe UI"/>
+          <w:color w:val="0D0D0D"/>
+          <w:bdr w:val="single" w:sz="2" w:space="0" w:color="E3E3E3" w:frame="1"/>
+        </w:rPr>
+        <w:t>GeneratedValue</w:t>
+      </w:r>
+      <w:r>
+        <w:rPr>
+          <w:rFonts w:ascii="Segoe UI" w:hAnsi="Segoe UI" w:cs="Segoe UI"/>
+          <w:color w:val="0D0D0D"/>
+        </w:rPr>
+        <w:t>:</w:t>
+      </w:r>
+      <w:proofErr w:type="gramEnd"/>
+      <w:r>
+        <w:rPr>
+          <w:rFonts w:ascii="Segoe UI" w:hAnsi="Segoe UI" w:cs="Segoe UI"/>
+          <w:color w:val="0D0D0D"/>
+        </w:rPr>
+        <w:t xml:space="preserve"> Cette annotation spécifie comment la valeur de la clé primaire sera générée. Dans ce cas, la stratégie utilisée est </w:t>
       </w:r>
       <w:proofErr w:type="spellStart"/>
       <w:r>
@@ -5466,14 +5682,32 @@
           <w:color w:val="0D0D0D"/>
           <w:bdr w:val="single" w:sz="2" w:space="0" w:color="E3E3E3" w:frame="1"/>
         </w:rPr>
-        <w:t>@Column</w:t>
-      </w:r>
-      <w:r>
-        <w:rPr>
-          <w:rFonts w:ascii="Segoe UI" w:hAnsi="Segoe UI" w:cs="Segoe UI"/>
-          <w:color w:val="0D0D0D"/>
-        </w:rPr>
-        <w:t>: Cette annotation est utilisée pour mapper une propriété de l'entité à une colonne de la table de base de données. Vous pouvez spécifier des attributs tels que le nom de la colonne, s'il est unique, s'il peut être mis à jour ou s'il peut être nul, etc.</w:t>
+        <w:t>@</w:t>
+      </w:r>
+      <w:proofErr w:type="gramStart"/>
+      <w:r>
+        <w:rPr>
+          <w:rStyle w:val="lev"/>
+          <w:rFonts w:ascii="Segoe UI" w:eastAsiaTheme="majorEastAsia" w:hAnsi="Segoe UI" w:cs="Segoe UI"/>
+          <w:color w:val="0D0D0D"/>
+          <w:bdr w:val="single" w:sz="2" w:space="0" w:color="E3E3E3" w:frame="1"/>
+        </w:rPr>
+        <w:t>Column</w:t>
+      </w:r>
+      <w:r>
+        <w:rPr>
+          <w:rFonts w:ascii="Segoe UI" w:hAnsi="Segoe UI" w:cs="Segoe UI"/>
+          <w:color w:val="0D0D0D"/>
+        </w:rPr>
+        <w:t>:</w:t>
+      </w:r>
+      <w:proofErr w:type="gramEnd"/>
+      <w:r>
+        <w:rPr>
+          <w:rFonts w:ascii="Segoe UI" w:hAnsi="Segoe UI" w:cs="Segoe UI"/>
+          <w:color w:val="0D0D0D"/>
+        </w:rPr>
+        <w:t xml:space="preserve"> Cette annotation est utilisée pour mapper une propriété de l'entité à une colonne de la table de base de données. Vous pouvez spécifier des attributs tels que le nom de la colonne, s'il est unique, s'il peut être mis à jour ou s'il peut être nul, etc.</w:t>
       </w:r>
     </w:p>
     <w:p>
@@ -5552,6 +5786,7 @@
         </w:rPr>
       </w:pPr>
       <w:proofErr w:type="spellStart"/>
+      <w:proofErr w:type="gramStart"/>
       <w:r>
         <w:rPr>
           <w:rFonts w:ascii="Segoe UI" w:eastAsia="Times New Roman" w:hAnsi="Segoe UI" w:cs="Segoe UI"/>
@@ -5566,6 +5801,7 @@
         <w:t>name</w:t>
       </w:r>
       <w:proofErr w:type="spellEnd"/>
+      <w:proofErr w:type="gramEnd"/>
       <w:r>
         <w:rPr>
           <w:rFonts w:ascii="Segoe UI" w:eastAsia="Times New Roman" w:hAnsi="Segoe UI" w:cs="Segoe UI"/>
@@ -5663,6 +5899,7 @@
         </w:rPr>
       </w:pPr>
       <w:proofErr w:type="spellStart"/>
+      <w:proofErr w:type="gramStart"/>
       <w:r>
         <w:rPr>
           <w:rFonts w:ascii="Segoe UI" w:eastAsia="Times New Roman" w:hAnsi="Segoe UI" w:cs="Segoe UI"/>
@@ -5685,7 +5922,40 @@
           <w:szCs w:val="24"/>
           <w:lang w:eastAsia="fr-FR"/>
         </w:rPr>
-        <w:t>: Cet attribut est utilisé pour définir des contraintes d'unicité sur les colonnes de la table. Dans cet exemple, il y a une contrainte d'unicité sur la colonne "email".</w:t>
+        <w:t>:</w:t>
+      </w:r>
+      <w:proofErr w:type="gramEnd"/>
+      <w:r>
+        <w:rPr>
+          <w:rFonts w:ascii="Segoe UI" w:eastAsia="Times New Roman" w:hAnsi="Segoe UI" w:cs="Segoe UI"/>
+          <w:color w:val="0D0D0D"/>
+          <w:sz w:val="24"/>
+          <w:szCs w:val="24"/>
+          <w:lang w:eastAsia="fr-FR"/>
+        </w:rPr>
+        <w:t xml:space="preserve"> Cet attribut est utilisé pour définir des contraintes d'unicité sur les colonnes de la table. Dans cet exemple, il y a une contrainte d'unicité sur la colonne </w:t>
+      </w:r>
+      <w:proofErr w:type="gramStart"/>
+      <w:r>
+        <w:rPr>
+          <w:rFonts w:ascii="Segoe UI" w:eastAsia="Times New Roman" w:hAnsi="Segoe UI" w:cs="Segoe UI"/>
+          <w:color w:val="0D0D0D"/>
+          <w:sz w:val="24"/>
+          <w:szCs w:val="24"/>
+          <w:lang w:eastAsia="fr-FR"/>
+        </w:rPr>
+        <w:t>"email"</w:t>
+      </w:r>
+      <w:proofErr w:type="gramEnd"/>
+      <w:r>
+        <w:rPr>
+          <w:rFonts w:ascii="Segoe UI" w:eastAsia="Times New Roman" w:hAnsi="Segoe UI" w:cs="Segoe UI"/>
+          <w:color w:val="0D0D0D"/>
+          <w:sz w:val="24"/>
+          <w:szCs w:val="24"/>
+          <w:lang w:eastAsia="fr-FR"/>
+        </w:rPr>
+        <w:t>.</w:t>
       </w:r>
     </w:p>
     <w:p>
@@ -5721,7 +5991,21 @@
           <w:bdr w:val="single" w:sz="2" w:space="0" w:color="E3E3E3" w:frame="1"/>
           <w:lang w:eastAsia="fr-FR"/>
         </w:rPr>
-        <w:t>@UniqueConstraint</w:t>
+        <w:t>@</w:t>
+      </w:r>
+      <w:proofErr w:type="gramStart"/>
+      <w:r>
+        <w:rPr>
+          <w:rFonts w:ascii="Segoe UI" w:eastAsia="Times New Roman" w:hAnsi="Segoe UI" w:cs="Segoe UI"/>
+          <w:b/>
+          <w:bCs/>
+          <w:color w:val="0D0D0D"/>
+          <w:sz w:val="24"/>
+          <w:szCs w:val="24"/>
+          <w:bdr w:val="single" w:sz="2" w:space="0" w:color="E3E3E3" w:frame="1"/>
+          <w:lang w:eastAsia="fr-FR"/>
+        </w:rPr>
+        <w:t>UniqueConstraint</w:t>
       </w:r>
       <w:r>
         <w:rPr>
@@ -5731,7 +6015,18 @@
           <w:szCs w:val="24"/>
           <w:lang w:eastAsia="fr-FR"/>
         </w:rPr>
-        <w:t>: Cette annotation est utilisée pour définir une contrainte d'unicité sur une ou plusieurs colonnes de la table. Elle prend plusieurs attributs, dont voici ceux utilisés dans cet exemple :</w:t>
+        <w:t>:</w:t>
+      </w:r>
+      <w:proofErr w:type="gramEnd"/>
+      <w:r>
+        <w:rPr>
+          <w:rFonts w:ascii="Segoe UI" w:eastAsia="Times New Roman" w:hAnsi="Segoe UI" w:cs="Segoe UI"/>
+          <w:color w:val="0D0D0D"/>
+          <w:sz w:val="24"/>
+          <w:szCs w:val="24"/>
+          <w:lang w:eastAsia="fr-FR"/>
+        </w:rPr>
+        <w:t xml:space="preserve"> Cette annotation est utilisée pour définir une contrainte d'unicité sur une ou plusieurs colonnes de la table. Elle prend plusieurs attributs, dont voici ceux utilisés dans cet exemple :</w:t>
       </w:r>
     </w:p>
     <w:p>
@@ -5757,6 +6052,7 @@
         </w:rPr>
       </w:pPr>
       <w:proofErr w:type="spellStart"/>
+      <w:proofErr w:type="gramStart"/>
       <w:r>
         <w:rPr>
           <w:rFonts w:ascii="Segoe UI" w:eastAsia="Times New Roman" w:hAnsi="Segoe UI" w:cs="Segoe UI"/>
@@ -5780,9 +6076,9 @@
           <w:szCs w:val="24"/>
           <w:lang w:eastAsia="fr-FR"/>
         </w:rPr>
-        <w:t>: Cet attribut spécifie le nom de la contrainte d'unicité. Dans cet exemple, le nom de la contrainte est "</w:t>
-      </w:r>
-      <w:proofErr w:type="spellStart"/>
+        <w:t>:</w:t>
+      </w:r>
+      <w:proofErr w:type="gramEnd"/>
       <w:r>
         <w:rPr>
           <w:rFonts w:ascii="Segoe UI" w:eastAsia="Times New Roman" w:hAnsi="Segoe UI" w:cs="Segoe UI"/>
@@ -5791,7 +6087,40 @@
           <w:szCs w:val="24"/>
           <w:lang w:eastAsia="fr-FR"/>
         </w:rPr>
-        <w:t>student_email_unique</w:t>
+        <w:t xml:space="preserve"> Cet attribut spécifie le nom de la contrainte d'unicité. Dans cet exemple, le nom de la contrainte est "</w:t>
+      </w:r>
+      <w:proofErr w:type="spellStart"/>
+      <w:r>
+        <w:rPr>
+          <w:rFonts w:ascii="Segoe UI" w:eastAsia="Times New Roman" w:hAnsi="Segoe UI" w:cs="Segoe UI"/>
+          <w:color w:val="0D0D0D"/>
+          <w:sz w:val="24"/>
+          <w:szCs w:val="24"/>
+          <w:lang w:eastAsia="fr-FR"/>
+        </w:rPr>
+        <w:t>student_</w:t>
+      </w:r>
+      <w:proofErr w:type="gramStart"/>
+      <w:r>
+        <w:rPr>
+          <w:rFonts w:ascii="Segoe UI" w:eastAsia="Times New Roman" w:hAnsi="Segoe UI" w:cs="Segoe UI"/>
+          <w:color w:val="0D0D0D"/>
+          <w:sz w:val="24"/>
+          <w:szCs w:val="24"/>
+          <w:lang w:eastAsia="fr-FR"/>
+        </w:rPr>
+        <w:t>email</w:t>
+      </w:r>
+      <w:proofErr w:type="gramEnd"/>
+      <w:r>
+        <w:rPr>
+          <w:rFonts w:ascii="Segoe UI" w:eastAsia="Times New Roman" w:hAnsi="Segoe UI" w:cs="Segoe UI"/>
+          <w:color w:val="0D0D0D"/>
+          <w:sz w:val="24"/>
+          <w:szCs w:val="24"/>
+          <w:lang w:eastAsia="fr-FR"/>
+        </w:rPr>
+        <w:t>_unique</w:t>
       </w:r>
       <w:proofErr w:type="spellEnd"/>
       <w:r>
@@ -5828,6 +6157,7 @@
         </w:rPr>
       </w:pPr>
       <w:proofErr w:type="spellStart"/>
+      <w:proofErr w:type="gramStart"/>
       <w:r>
         <w:rPr>
           <w:rFonts w:ascii="Segoe UI" w:eastAsia="Times New Roman" w:hAnsi="Segoe UI" w:cs="Segoe UI"/>
@@ -5850,7 +6180,40 @@
           <w:szCs w:val="24"/>
           <w:lang w:eastAsia="fr-FR"/>
         </w:rPr>
-        <w:t>: Cet attribut spécifie le nom de la ou des colonnes sur lesquelles la contrainte d'unicité est appliquée. Dans cet exemple, la contrainte d'unicité est appliquée à la colonne "email".</w:t>
+        <w:t>:</w:t>
+      </w:r>
+      <w:proofErr w:type="gramEnd"/>
+      <w:r>
+        <w:rPr>
+          <w:rFonts w:ascii="Segoe UI" w:eastAsia="Times New Roman" w:hAnsi="Segoe UI" w:cs="Segoe UI"/>
+          <w:color w:val="0D0D0D"/>
+          <w:sz w:val="24"/>
+          <w:szCs w:val="24"/>
+          <w:lang w:eastAsia="fr-FR"/>
+        </w:rPr>
+        <w:t xml:space="preserve"> Cet attribut spécifie le nom de la ou des colonnes sur lesquelles la contrainte d'unicité est appliquée. Dans cet exemple, la contrainte d'unicité est appliquée à la colonne </w:t>
+      </w:r>
+      <w:proofErr w:type="gramStart"/>
+      <w:r>
+        <w:rPr>
+          <w:rFonts w:ascii="Segoe UI" w:eastAsia="Times New Roman" w:hAnsi="Segoe UI" w:cs="Segoe UI"/>
+          <w:color w:val="0D0D0D"/>
+          <w:sz w:val="24"/>
+          <w:szCs w:val="24"/>
+          <w:lang w:eastAsia="fr-FR"/>
+        </w:rPr>
+        <w:t>"email"</w:t>
+      </w:r>
+      <w:proofErr w:type="gramEnd"/>
+      <w:r>
+        <w:rPr>
+          <w:rFonts w:ascii="Segoe UI" w:eastAsia="Times New Roman" w:hAnsi="Segoe UI" w:cs="Segoe UI"/>
+          <w:color w:val="0D0D0D"/>
+          <w:sz w:val="24"/>
+          <w:szCs w:val="24"/>
+          <w:lang w:eastAsia="fr-FR"/>
+        </w:rPr>
+        <w:t>.</w:t>
       </w:r>
     </w:p>
     <w:p>
@@ -6084,6 +6447,7 @@
         <w:t>spring.application.name=</w:t>
       </w:r>
       <w:proofErr w:type="spellStart"/>
+      <w:proofErr w:type="gramStart"/>
       <w:r>
         <w:rPr>
           <w:rStyle w:val="lev"/>
@@ -6099,7 +6463,15 @@
           <w:rFonts w:ascii="Segoe UI" w:hAnsi="Segoe UI" w:cs="Segoe UI"/>
           <w:color w:val="0D0D0D"/>
         </w:rPr>
-        <w:t>: Cela définit le nom de l'application Spring Boot. Dans ce cas, le nom est "</w:t>
+        <w:t>:</w:t>
+      </w:r>
+      <w:proofErr w:type="gramEnd"/>
+      <w:r>
+        <w:rPr>
+          <w:rFonts w:ascii="Segoe UI" w:hAnsi="Segoe UI" w:cs="Segoe UI"/>
+          <w:color w:val="0D0D0D"/>
+        </w:rPr>
+        <w:t xml:space="preserve"> Cela définit le nom de l'application Spring Boot. Dans ce cas, le nom est "</w:t>
       </w:r>
       <w:proofErr w:type="spellStart"/>
       <w:r>
@@ -6148,6 +6520,7 @@
         <w:t>spring.datasource.url=</w:t>
       </w:r>
       <w:proofErr w:type="spellStart"/>
+      <w:proofErr w:type="gramStart"/>
       <w:r>
         <w:rPr>
           <w:rStyle w:val="lev"/>
@@ -6178,6 +6551,7 @@
         <w:t>postgres</w:t>
       </w:r>
       <w:proofErr w:type="spellEnd"/>
+      <w:proofErr w:type="gramEnd"/>
       <w:r>
         <w:rPr>
           <w:rFonts w:ascii="Segoe UI" w:hAnsi="Segoe UI" w:cs="Segoe UI"/>
@@ -6231,6 +6605,7 @@
         </w:rPr>
       </w:pPr>
       <w:proofErr w:type="spellStart"/>
+      <w:proofErr w:type="gramStart"/>
       <w:r>
         <w:rPr>
           <w:rStyle w:val="lev"/>
@@ -6238,7 +6613,17 @@
           <w:color w:val="0D0D0D"/>
           <w:bdr w:val="single" w:sz="2" w:space="0" w:color="E3E3E3" w:frame="1"/>
         </w:rPr>
-        <w:t>spring.datasource.username</w:t>
+        <w:t>spring.datasource</w:t>
+      </w:r>
+      <w:proofErr w:type="gramEnd"/>
+      <w:r>
+        <w:rPr>
+          <w:rStyle w:val="lev"/>
+          <w:rFonts w:ascii="Segoe UI" w:eastAsiaTheme="majorEastAsia" w:hAnsi="Segoe UI" w:cs="Segoe UI"/>
+          <w:color w:val="0D0D0D"/>
+          <w:bdr w:val="single" w:sz="2" w:space="0" w:color="E3E3E3" w:frame="1"/>
+        </w:rPr>
+        <w:t>.username</w:t>
       </w:r>
       <w:proofErr w:type="spellEnd"/>
       <w:r>
@@ -6306,6 +6691,7 @@
         </w:rPr>
       </w:pPr>
       <w:proofErr w:type="spellStart"/>
+      <w:proofErr w:type="gramStart"/>
       <w:r>
         <w:rPr>
           <w:rStyle w:val="lev"/>
@@ -6313,7 +6699,17 @@
           <w:color w:val="0D0D0D"/>
           <w:bdr w:val="single" w:sz="2" w:space="0" w:color="E3E3E3" w:frame="1"/>
         </w:rPr>
-        <w:t>spring.datasource.password</w:t>
+        <w:t>spring.datasource</w:t>
+      </w:r>
+      <w:proofErr w:type="gramEnd"/>
+      <w:r>
+        <w:rPr>
+          <w:rStyle w:val="lev"/>
+          <w:rFonts w:ascii="Segoe UI" w:eastAsiaTheme="majorEastAsia" w:hAnsi="Segoe UI" w:cs="Segoe UI"/>
+          <w:color w:val="0D0D0D"/>
+          <w:bdr w:val="single" w:sz="2" w:space="0" w:color="E3E3E3" w:frame="1"/>
+        </w:rPr>
+        <w:t>.password</w:t>
       </w:r>
       <w:proofErr w:type="spellEnd"/>
       <w:r>
@@ -6398,14 +6794,32 @@
           <w:color w:val="0D0D0D"/>
           <w:bdr w:val="single" w:sz="2" w:space="0" w:color="E3E3E3" w:frame="1"/>
         </w:rPr>
-        <w:t>-auto=update</w:t>
-      </w:r>
-      <w:r>
-        <w:rPr>
-          <w:rFonts w:ascii="Segoe UI" w:hAnsi="Segoe UI" w:cs="Segoe UI"/>
-          <w:color w:val="0D0D0D"/>
-        </w:rPr>
-        <w:t>: Cela spécifie le comportement de Hibernate pour la génération du schéma de base de données. "update" signifie que Hibernate mettra à jour le schéma de la base de données au démarrage de l'application pour correspondre aux entités JPA.</w:t>
+        <w:t>-auto=</w:t>
+      </w:r>
+      <w:proofErr w:type="gramStart"/>
+      <w:r>
+        <w:rPr>
+          <w:rStyle w:val="lev"/>
+          <w:rFonts w:ascii="Segoe UI" w:eastAsiaTheme="majorEastAsia" w:hAnsi="Segoe UI" w:cs="Segoe UI"/>
+          <w:color w:val="0D0D0D"/>
+          <w:bdr w:val="single" w:sz="2" w:space="0" w:color="E3E3E3" w:frame="1"/>
+        </w:rPr>
+        <w:t>update</w:t>
+      </w:r>
+      <w:r>
+        <w:rPr>
+          <w:rFonts w:ascii="Segoe UI" w:hAnsi="Segoe UI" w:cs="Segoe UI"/>
+          <w:color w:val="0D0D0D"/>
+        </w:rPr>
+        <w:t>:</w:t>
+      </w:r>
+      <w:proofErr w:type="gramEnd"/>
+      <w:r>
+        <w:rPr>
+          <w:rFonts w:ascii="Segoe UI" w:hAnsi="Segoe UI" w:cs="Segoe UI"/>
+          <w:color w:val="0D0D0D"/>
+        </w:rPr>
+        <w:t xml:space="preserve"> Cela spécifie le comportement de Hibernate pour la génération du schéma de base de données. "update" signifie que Hibernate mettra à jour le schéma de la base de données au démarrage de l'application pour correspondre aux entités JPA.</w:t>
       </w:r>
     </w:p>
     <w:p>
@@ -6429,6 +6843,7 @@
         </w:rPr>
       </w:pPr>
       <w:proofErr w:type="spellStart"/>
+      <w:proofErr w:type="gramStart"/>
       <w:r>
         <w:rPr>
           <w:rStyle w:val="lev"/>
@@ -6436,7 +6851,17 @@
           <w:color w:val="0D0D0D"/>
           <w:bdr w:val="single" w:sz="2" w:space="0" w:color="E3E3E3" w:frame="1"/>
         </w:rPr>
-        <w:t>spring.jpa.show-sql</w:t>
+        <w:t>spring.jpa.show</w:t>
+      </w:r>
+      <w:proofErr w:type="gramEnd"/>
+      <w:r>
+        <w:rPr>
+          <w:rStyle w:val="lev"/>
+          <w:rFonts w:ascii="Segoe UI" w:eastAsiaTheme="majorEastAsia" w:hAnsi="Segoe UI" w:cs="Segoe UI"/>
+          <w:color w:val="0D0D0D"/>
+          <w:bdr w:val="single" w:sz="2" w:space="0" w:color="E3E3E3" w:frame="1"/>
+        </w:rPr>
+        <w:t>-sql</w:t>
       </w:r>
       <w:proofErr w:type="spellEnd"/>
       <w:r>
@@ -6488,6 +6913,7 @@
         </w:rPr>
       </w:pPr>
       <w:proofErr w:type="spellStart"/>
+      <w:proofErr w:type="gramStart"/>
       <w:r>
         <w:rPr>
           <w:rStyle w:val="lev"/>
@@ -6495,7 +6921,17 @@
           <w:color w:val="0D0D0D"/>
           <w:bdr w:val="single" w:sz="2" w:space="0" w:color="E3E3E3" w:frame="1"/>
         </w:rPr>
-        <w:t>spring.jpa.properties.hibernate.format_sql</w:t>
+        <w:t>spring.jpa.properties</w:t>
+      </w:r>
+      <w:proofErr w:type="gramEnd"/>
+      <w:r>
+        <w:rPr>
+          <w:rStyle w:val="lev"/>
+          <w:rFonts w:ascii="Segoe UI" w:eastAsiaTheme="majorEastAsia" w:hAnsi="Segoe UI" w:cs="Segoe UI"/>
+          <w:color w:val="0D0D0D"/>
+          <w:bdr w:val="single" w:sz="2" w:space="0" w:color="E3E3E3" w:frame="1"/>
+        </w:rPr>
+        <w:t>.hibernate.format_sql</w:t>
       </w:r>
       <w:proofErr w:type="spellEnd"/>
       <w:r>
@@ -8371,6 +8807,7 @@
         </w:rPr>
       </w:pPr>
       <w:proofErr w:type="spellStart"/>
+      <w:proofErr w:type="gramStart"/>
       <w:r>
         <w:rPr>
           <w:rStyle w:val="lev"/>
@@ -8388,7 +8825,17 @@
           <w:color w:val="0D0D0D"/>
           <w:bdr w:val="single" w:sz="2" w:space="0" w:color="E3E3E3" w:frame="1"/>
         </w:rPr>
-        <w:t>()</w:t>
+        <w:t>(</w:t>
+      </w:r>
+      <w:proofErr w:type="gramEnd"/>
+      <w:r>
+        <w:rPr>
+          <w:rStyle w:val="lev"/>
+          <w:rFonts w:ascii="Segoe UI" w:eastAsiaTheme="majorEastAsia" w:hAnsi="Segoe UI" w:cs="Segoe UI"/>
+          <w:color w:val="0D0D0D"/>
+          <w:bdr w:val="single" w:sz="2" w:space="0" w:color="E3E3E3" w:frame="1"/>
+        </w:rPr>
+        <w:t>)</w:t>
       </w:r>
       <w:r>
         <w:rPr>
@@ -8407,6 +8854,7 @@
           <w:shd w:val="clear" w:color="auto" w:fill="FFFFFF"/>
         </w:rPr>
       </w:pPr>
+      <w:proofErr w:type="gramStart"/>
       <w:r>
         <w:rPr>
           <w:rStyle w:val="lev"/>
@@ -8415,7 +8863,18 @@
           <w:bdr w:val="single" w:sz="2" w:space="0" w:color="E3E3E3" w:frame="1"/>
           <w:shd w:val="clear" w:color="auto" w:fill="FFFFFF"/>
         </w:rPr>
-        <w:t>count()</w:t>
+        <w:t>count(</w:t>
+      </w:r>
+      <w:proofErr w:type="gramEnd"/>
+      <w:r>
+        <w:rPr>
+          <w:rStyle w:val="lev"/>
+          <w:rFonts w:ascii="Segoe UI" w:hAnsi="Segoe UI" w:cs="Segoe UI"/>
+          <w:color w:val="0D0D0D"/>
+          <w:bdr w:val="single" w:sz="2" w:space="0" w:color="E3E3E3" w:frame="1"/>
+          <w:shd w:val="clear" w:color="auto" w:fill="FFFFFF"/>
+        </w:rPr>
+        <w:t>)</w:t>
       </w:r>
       <w:r>
         <w:rPr>
@@ -8436,6 +8895,7 @@
         </w:rPr>
       </w:pPr>
       <w:proofErr w:type="spellStart"/>
+      <w:proofErr w:type="gramStart"/>
       <w:r>
         <w:rPr>
           <w:rStyle w:val="lev"/>
@@ -8455,7 +8915,18 @@
           <w:bdr w:val="single" w:sz="2" w:space="0" w:color="E3E3E3" w:frame="1"/>
           <w:shd w:val="clear" w:color="auto" w:fill="FFFFFF"/>
         </w:rPr>
-        <w:t>()</w:t>
+        <w:t>(</w:t>
+      </w:r>
+      <w:proofErr w:type="gramEnd"/>
+      <w:r>
+        <w:rPr>
+          <w:rStyle w:val="lev"/>
+          <w:rFonts w:ascii="Segoe UI" w:hAnsi="Segoe UI" w:cs="Segoe UI"/>
+          <w:color w:val="0D0D0D"/>
+          <w:bdr w:val="single" w:sz="2" w:space="0" w:color="E3E3E3" w:frame="1"/>
+          <w:shd w:val="clear" w:color="auto" w:fill="FFFFFF"/>
+        </w:rPr>
+        <w:t>)</w:t>
       </w:r>
       <w:r>
         <w:rPr>
@@ -8494,6 +8965,7 @@
         </w:rPr>
       </w:pPr>
       <w:proofErr w:type="spellStart"/>
+      <w:proofErr w:type="gramStart"/>
       <w:r>
         <w:rPr>
           <w:rStyle w:val="lev"/>
@@ -8513,7 +8985,18 @@
           <w:bdr w:val="single" w:sz="2" w:space="0" w:color="E3E3E3" w:frame="1"/>
           <w:shd w:val="clear" w:color="auto" w:fill="FFFFFF"/>
         </w:rPr>
-        <w:t>()</w:t>
+        <w:t>(</w:t>
+      </w:r>
+      <w:proofErr w:type="gramEnd"/>
+      <w:r>
+        <w:rPr>
+          <w:rStyle w:val="lev"/>
+          <w:rFonts w:ascii="Segoe UI" w:hAnsi="Segoe UI" w:cs="Segoe UI"/>
+          <w:color w:val="0D0D0D"/>
+          <w:bdr w:val="single" w:sz="2" w:space="0" w:color="E3E3E3" w:frame="1"/>
+          <w:shd w:val="clear" w:color="auto" w:fill="FFFFFF"/>
+        </w:rPr>
+        <w:t>)</w:t>
       </w:r>
       <w:r>
         <w:rPr>
@@ -8534,6 +9017,7 @@
         </w:rPr>
       </w:pPr>
       <w:proofErr w:type="spellStart"/>
+      <w:proofErr w:type="gramStart"/>
       <w:r>
         <w:rPr>
           <w:rStyle w:val="lev"/>
@@ -8553,7 +9037,18 @@
           <w:bdr w:val="single" w:sz="2" w:space="0" w:color="E3E3E3" w:frame="1"/>
           <w:shd w:val="clear" w:color="auto" w:fill="FFFFFF"/>
         </w:rPr>
-        <w:t>()</w:t>
+        <w:t>(</w:t>
+      </w:r>
+      <w:proofErr w:type="gramEnd"/>
+      <w:r>
+        <w:rPr>
+          <w:rStyle w:val="lev"/>
+          <w:rFonts w:ascii="Segoe UI" w:hAnsi="Segoe UI" w:cs="Segoe UI"/>
+          <w:color w:val="0D0D0D"/>
+          <w:bdr w:val="single" w:sz="2" w:space="0" w:color="E3E3E3" w:frame="1"/>
+          <w:shd w:val="clear" w:color="auto" w:fill="FFFFFF"/>
+        </w:rPr>
+        <w:t>)</w:t>
       </w:r>
       <w:r>
         <w:rPr>
@@ -8573,6 +9068,7 @@
           <w:shd w:val="clear" w:color="auto" w:fill="FFFFFF"/>
         </w:rPr>
       </w:pPr>
+      <w:proofErr w:type="gramStart"/>
       <w:r>
         <w:rPr>
           <w:rStyle w:val="lev"/>
@@ -8581,7 +9077,18 @@
           <w:bdr w:val="single" w:sz="2" w:space="0" w:color="E3E3E3" w:frame="1"/>
           <w:shd w:val="clear" w:color="auto" w:fill="FFFFFF"/>
         </w:rPr>
-        <w:t>count()</w:t>
+        <w:t>count(</w:t>
+      </w:r>
+      <w:proofErr w:type="gramEnd"/>
+      <w:r>
+        <w:rPr>
+          <w:rStyle w:val="lev"/>
+          <w:rFonts w:ascii="Segoe UI" w:hAnsi="Segoe UI" w:cs="Segoe UI"/>
+          <w:color w:val="0D0D0D"/>
+          <w:bdr w:val="single" w:sz="2" w:space="0" w:color="E3E3E3" w:frame="1"/>
+          <w:shd w:val="clear" w:color="auto" w:fill="FFFFFF"/>
+        </w:rPr>
+        <w:t>)</w:t>
       </w:r>
       <w:r>
         <w:rPr>
@@ -8608,51 +9115,2921 @@
       <w:pPr>
         <w:ind w:firstLine="708"/>
         <w:rPr>
+          <w:rFonts w:ascii="Segoe UI" w:hAnsi="Segoe UI" w:cs="Segoe UI"/>
+          <w:color w:val="0D0D0D"/>
+          <w:shd w:val="clear" w:color="auto" w:fill="FFFFFF"/>
+        </w:rPr>
+      </w:pPr>
+      <w:r>
+        <w:rPr>
+          <w:rFonts w:ascii="Segoe UI" w:hAnsi="Segoe UI" w:cs="Segoe UI"/>
+          <w:color w:val="0D0D0D"/>
+          <w:shd w:val="clear" w:color="auto" w:fill="FFFFFF"/>
+        </w:rPr>
+        <w:t xml:space="preserve">Ces méthodes sont fournies par l'interface </w:t>
+      </w:r>
+      <w:proofErr w:type="spellStart"/>
+      <w:r>
+        <w:rPr>
+          <w:rFonts w:ascii="Segoe UI" w:hAnsi="Segoe UI" w:cs="Segoe UI"/>
+          <w:color w:val="0D0D0D"/>
+          <w:shd w:val="clear" w:color="auto" w:fill="FFFFFF"/>
+        </w:rPr>
+        <w:t>JpaRepository</w:t>
+      </w:r>
+      <w:proofErr w:type="spellEnd"/>
+      <w:r>
+        <w:rPr>
+          <w:rFonts w:ascii="Segoe UI" w:hAnsi="Segoe UI" w:cs="Segoe UI"/>
+          <w:color w:val="0D0D0D"/>
+          <w:shd w:val="clear" w:color="auto" w:fill="FFFFFF"/>
+        </w:rPr>
+        <w:t xml:space="preserve"> et sont utilisées pour </w:t>
+      </w:r>
+      <w:r>
+        <w:rPr>
+          <w:rFonts w:ascii="Segoe UI" w:hAnsi="Segoe UI" w:cs="Segoe UI"/>
+          <w:color w:val="0D0D0D"/>
+          <w:shd w:val="clear" w:color="auto" w:fill="FFFFFF"/>
+        </w:rPr>
+        <w:t xml:space="preserve">       </w:t>
+      </w:r>
+      <w:r>
+        <w:rPr>
+          <w:rFonts w:ascii="Segoe UI" w:hAnsi="Segoe UI" w:cs="Segoe UI"/>
+          <w:color w:val="0D0D0D"/>
+          <w:shd w:val="clear" w:color="auto" w:fill="FFFFFF"/>
+        </w:rPr>
+        <w:t>interagir avec la base de données de manière pratique et efficace.</w:t>
+      </w:r>
+    </w:p>
+    <w:p>
+      <w:pPr>
+        <w:ind w:firstLine="708"/>
+        <w:rPr>
+          <w:rFonts w:ascii="Segoe UI" w:hAnsi="Segoe UI" w:cs="Segoe UI"/>
+          <w:color w:val="0D0D0D"/>
+          <w:shd w:val="clear" w:color="auto" w:fill="FFFFFF"/>
+        </w:rPr>
+      </w:pPr>
+    </w:p>
+    <w:p>
+      <w:pPr>
+        <w:pStyle w:val="Paragraphedeliste"/>
+        <w:numPr>
+          <w:ilvl w:val="0"/>
+          <w:numId w:val="1"/>
+        </w:numPr>
+        <w:rPr>
+          <w:b/>
+          <w:bCs/>
+          <w:color w:val="FF0000"/>
+          <w:sz w:val="28"/>
+          <w:szCs w:val="28"/>
           <w:lang w:eastAsia="fr-FR"/>
         </w:rPr>
       </w:pPr>
       <w:r>
         <w:rPr>
-          <w:rFonts w:ascii="Segoe UI" w:hAnsi="Segoe UI" w:cs="Segoe UI"/>
-          <w:color w:val="0D0D0D"/>
-          <w:shd w:val="clear" w:color="auto" w:fill="FFFFFF"/>
-        </w:rPr>
-        <w:t xml:space="preserve">Ces méthodes sont fournies par l'interface </w:t>
-      </w:r>
-      <w:proofErr w:type="spellStart"/>
-      <w:r>
-        <w:rPr>
-          <w:rFonts w:ascii="Segoe UI" w:hAnsi="Segoe UI" w:cs="Segoe UI"/>
-          <w:color w:val="0D0D0D"/>
-          <w:shd w:val="clear" w:color="auto" w:fill="FFFFFF"/>
+          <w:b/>
+          <w:bCs/>
+          <w:color w:val="FF0000"/>
+          <w:sz w:val="28"/>
+          <w:szCs w:val="28"/>
+          <w:lang w:val="en-US"/>
+        </w:rPr>
+        <w:t xml:space="preserve">Querying data </w:t>
+      </w:r>
+    </w:p>
+    <w:p>
+      <w:pPr>
+        <w:pStyle w:val="NormalWeb"/>
+        <w:pBdr>
+          <w:top w:val="single" w:sz="2" w:space="0" w:color="E3E3E3"/>
+          <w:left w:val="single" w:sz="2" w:space="0" w:color="E3E3E3"/>
+          <w:bottom w:val="single" w:sz="2" w:space="0" w:color="E3E3E3"/>
+          <w:right w:val="single" w:sz="2" w:space="0" w:color="E3E3E3"/>
+        </w:pBdr>
+        <w:shd w:val="clear" w:color="auto" w:fill="FFFFFF"/>
+        <w:spacing w:before="0" w:beforeAutospacing="0" w:after="300" w:afterAutospacing="0"/>
+        <w:rPr>
+          <w:rFonts w:ascii="Segoe UI" w:hAnsi="Segoe UI" w:cs="Segoe UI"/>
+          <w:color w:val="0D0D0D"/>
+        </w:rPr>
+      </w:pPr>
+      <w:r>
+        <w:rPr>
+          <w:rFonts w:ascii="Segoe UI" w:hAnsi="Segoe UI" w:cs="Segoe UI"/>
+          <w:color w:val="0D0D0D"/>
+        </w:rPr>
+        <w:t>L'interrogation des données à l'aide de Spring Data JPA consiste à récupérer des données à partir d'une base de données relationnelle en utilisant des méthodes fournies par Spring Data JPA et des requêtes dérivées.</w:t>
+      </w:r>
+    </w:p>
+    <w:p>
+      <w:pPr>
+        <w:pStyle w:val="NormalWeb"/>
+        <w:pBdr>
+          <w:top w:val="single" w:sz="2" w:space="0" w:color="E3E3E3"/>
+          <w:left w:val="single" w:sz="2" w:space="0" w:color="E3E3E3"/>
+          <w:bottom w:val="single" w:sz="2" w:space="0" w:color="E3E3E3"/>
+          <w:right w:val="single" w:sz="2" w:space="0" w:color="E3E3E3"/>
+        </w:pBdr>
+        <w:shd w:val="clear" w:color="auto" w:fill="FFFFFF"/>
+        <w:spacing w:before="300" w:beforeAutospacing="0" w:after="300" w:afterAutospacing="0"/>
+        <w:rPr>
+          <w:rFonts w:ascii="Segoe UI" w:hAnsi="Segoe UI" w:cs="Segoe UI"/>
+          <w:color w:val="0D0D0D"/>
+        </w:rPr>
+      </w:pPr>
+      <w:r>
+        <w:rPr>
+          <w:rFonts w:ascii="Segoe UI" w:hAnsi="Segoe UI" w:cs="Segoe UI"/>
+          <w:color w:val="0D0D0D"/>
+        </w:rPr>
+        <w:t xml:space="preserve">Spring Data JPA simplifie grandement le processus d'interrogation des données en permettant aux développeurs de définir des méthodes de requête dans les interfaces de référentiels. Ces méthodes peuvent être dérivées du nom de la méthode, basées sur des conventions de nommage, ou elles peuvent utiliser des annotations pour écrire des requêtes JPQL (Java </w:t>
+      </w:r>
+      <w:proofErr w:type="spellStart"/>
+      <w:r>
+        <w:rPr>
+          <w:rFonts w:ascii="Segoe UI" w:hAnsi="Segoe UI" w:cs="Segoe UI"/>
+          <w:color w:val="0D0D0D"/>
+        </w:rPr>
+        <w:t>Persistence</w:t>
+      </w:r>
+      <w:proofErr w:type="spellEnd"/>
+      <w:r>
+        <w:rPr>
+          <w:rFonts w:ascii="Segoe UI" w:hAnsi="Segoe UI" w:cs="Segoe UI"/>
+          <w:color w:val="0D0D0D"/>
+        </w:rPr>
+        <w:t xml:space="preserve"> </w:t>
+      </w:r>
+      <w:proofErr w:type="spellStart"/>
+      <w:r>
+        <w:rPr>
+          <w:rFonts w:ascii="Segoe UI" w:hAnsi="Segoe UI" w:cs="Segoe UI"/>
+          <w:color w:val="0D0D0D"/>
+        </w:rPr>
+        <w:t>Query</w:t>
+      </w:r>
+      <w:proofErr w:type="spellEnd"/>
+      <w:r>
+        <w:rPr>
+          <w:rFonts w:ascii="Segoe UI" w:hAnsi="Segoe UI" w:cs="Segoe UI"/>
+          <w:color w:val="0D0D0D"/>
+        </w:rPr>
+        <w:t xml:space="preserve"> </w:t>
+      </w:r>
+      <w:proofErr w:type="spellStart"/>
+      <w:r>
+        <w:rPr>
+          <w:rFonts w:ascii="Segoe UI" w:hAnsi="Segoe UI" w:cs="Segoe UI"/>
+          <w:color w:val="0D0D0D"/>
+        </w:rPr>
+        <w:t>Language</w:t>
+      </w:r>
+      <w:proofErr w:type="spellEnd"/>
+      <w:r>
+        <w:rPr>
+          <w:rFonts w:ascii="Segoe UI" w:hAnsi="Segoe UI" w:cs="Segoe UI"/>
+          <w:color w:val="0D0D0D"/>
+        </w:rPr>
+        <w:t>) personnalisées.</w:t>
+      </w:r>
+    </w:p>
+    <w:p>
+      <w:pPr>
+        <w:pStyle w:val="NormalWeb"/>
+        <w:pBdr>
+          <w:top w:val="single" w:sz="2" w:space="0" w:color="E3E3E3"/>
+          <w:left w:val="single" w:sz="2" w:space="0" w:color="E3E3E3"/>
+          <w:bottom w:val="single" w:sz="2" w:space="0" w:color="E3E3E3"/>
+          <w:right w:val="single" w:sz="2" w:space="0" w:color="E3E3E3"/>
+        </w:pBdr>
+        <w:shd w:val="clear" w:color="auto" w:fill="FFFFFF"/>
+        <w:spacing w:before="300" w:beforeAutospacing="0" w:after="300" w:afterAutospacing="0"/>
+        <w:rPr>
+          <w:rFonts w:ascii="Segoe UI" w:hAnsi="Segoe UI" w:cs="Segoe UI"/>
+          <w:color w:val="0D0D0D"/>
+        </w:rPr>
+      </w:pPr>
+      <w:r>
+        <w:rPr>
+          <w:rFonts w:ascii="Segoe UI" w:hAnsi="Segoe UI" w:cs="Segoe UI"/>
+          <w:color w:val="0D0D0D"/>
+        </w:rPr>
+        <w:t>Voici quelques méthodes couramment utilisées pour interroger des données à l'aide de Spring Data JPA :</w:t>
+      </w:r>
+    </w:p>
+    <w:p>
+      <w:pPr>
+        <w:pStyle w:val="NormalWeb"/>
+        <w:numPr>
+          <w:ilvl w:val="0"/>
+          <w:numId w:val="10"/>
+        </w:numPr>
+        <w:pBdr>
+          <w:top w:val="single" w:sz="2" w:space="0" w:color="E3E3E3"/>
+          <w:left w:val="single" w:sz="2" w:space="5" w:color="E3E3E3"/>
+          <w:bottom w:val="single" w:sz="2" w:space="0" w:color="E3E3E3"/>
+          <w:right w:val="single" w:sz="2" w:space="0" w:color="E3E3E3"/>
+        </w:pBdr>
+        <w:shd w:val="clear" w:color="auto" w:fill="FFFFFF"/>
+        <w:spacing w:before="0" w:beforeAutospacing="0" w:after="0" w:afterAutospacing="0"/>
+        <w:rPr>
+          <w:rFonts w:ascii="Segoe UI" w:hAnsi="Segoe UI" w:cs="Segoe UI"/>
+          <w:color w:val="0D0D0D"/>
+        </w:rPr>
+      </w:pPr>
+      <w:proofErr w:type="spellStart"/>
+      <w:proofErr w:type="gramStart"/>
+      <w:r>
+        <w:rPr>
+          <w:rStyle w:val="lev"/>
+          <w:rFonts w:ascii="Segoe UI" w:eastAsiaTheme="majorEastAsia" w:hAnsi="Segoe UI" w:cs="Segoe UI"/>
+          <w:color w:val="0D0D0D"/>
+          <w:bdr w:val="single" w:sz="2" w:space="0" w:color="E3E3E3" w:frame="1"/>
+        </w:rPr>
+        <w:t>findBy</w:t>
+      </w:r>
+      <w:proofErr w:type="spellEnd"/>
+      <w:r>
+        <w:rPr>
+          <w:rStyle w:val="lev"/>
+          <w:rFonts w:ascii="Segoe UI" w:eastAsiaTheme="majorEastAsia" w:hAnsi="Segoe UI" w:cs="Segoe UI"/>
+          <w:color w:val="0D0D0D"/>
+          <w:bdr w:val="single" w:sz="2" w:space="0" w:color="E3E3E3" w:frame="1"/>
+        </w:rPr>
+        <w:t>{</w:t>
+      </w:r>
+      <w:proofErr w:type="spellStart"/>
+      <w:proofErr w:type="gramEnd"/>
+      <w:r>
+        <w:rPr>
+          <w:rStyle w:val="lev"/>
+          <w:rFonts w:ascii="Segoe UI" w:eastAsiaTheme="majorEastAsia" w:hAnsi="Segoe UI" w:cs="Segoe UI"/>
+          <w:color w:val="0D0D0D"/>
+          <w:bdr w:val="single" w:sz="2" w:space="0" w:color="E3E3E3" w:frame="1"/>
+        </w:rPr>
+        <w:t>PropertyName</w:t>
+      </w:r>
+      <w:proofErr w:type="spellEnd"/>
+      <w:r>
+        <w:rPr>
+          <w:rStyle w:val="lev"/>
+          <w:rFonts w:ascii="Segoe UI" w:eastAsiaTheme="majorEastAsia" w:hAnsi="Segoe UI" w:cs="Segoe UI"/>
+          <w:color w:val="0D0D0D"/>
+          <w:bdr w:val="single" w:sz="2" w:space="0" w:color="E3E3E3" w:frame="1"/>
+        </w:rPr>
+        <w:t>}</w:t>
+      </w:r>
+      <w:r>
+        <w:rPr>
+          <w:rFonts w:ascii="Segoe UI" w:hAnsi="Segoe UI" w:cs="Segoe UI"/>
+          <w:color w:val="0D0D0D"/>
+        </w:rPr>
+        <w:t xml:space="preserve">: Cette méthode permet de rechercher des enregistrements en fonction de la valeur d'une propriété spécifique. Par exemple, </w:t>
+      </w:r>
+      <w:proofErr w:type="spellStart"/>
+      <w:proofErr w:type="gramStart"/>
+      <w:r>
+        <w:rPr>
+          <w:rFonts w:ascii="Segoe UI" w:hAnsi="Segoe UI" w:cs="Segoe UI"/>
+          <w:color w:val="0D0D0D"/>
+        </w:rPr>
+        <w:t>findByFirstName</w:t>
+      </w:r>
+      <w:proofErr w:type="spellEnd"/>
+      <w:r>
+        <w:rPr>
+          <w:rFonts w:ascii="Segoe UI" w:hAnsi="Segoe UI" w:cs="Segoe UI"/>
+          <w:color w:val="0D0D0D"/>
+        </w:rPr>
+        <w:t>(</w:t>
+      </w:r>
+      <w:proofErr w:type="gramEnd"/>
+      <w:r>
+        <w:rPr>
+          <w:rFonts w:ascii="Segoe UI" w:hAnsi="Segoe UI" w:cs="Segoe UI"/>
+          <w:color w:val="0D0D0D"/>
+        </w:rPr>
+        <w:t xml:space="preserve">String </w:t>
+      </w:r>
+      <w:proofErr w:type="spellStart"/>
+      <w:r>
+        <w:rPr>
+          <w:rFonts w:ascii="Segoe UI" w:hAnsi="Segoe UI" w:cs="Segoe UI"/>
+          <w:color w:val="0D0D0D"/>
+        </w:rPr>
+        <w:t>firstName</w:t>
+      </w:r>
+      <w:proofErr w:type="spellEnd"/>
+      <w:r>
+        <w:rPr>
+          <w:rFonts w:ascii="Segoe UI" w:hAnsi="Segoe UI" w:cs="Segoe UI"/>
+          <w:color w:val="0D0D0D"/>
+        </w:rPr>
+        <w:t>) recherchera tous les enregistrements ayant un prénom correspondant à la valeur spécifiée.</w:t>
+      </w:r>
+    </w:p>
+    <w:p>
+      <w:pPr>
+        <w:pStyle w:val="NormalWeb"/>
+        <w:numPr>
+          <w:ilvl w:val="0"/>
+          <w:numId w:val="10"/>
+        </w:numPr>
+        <w:pBdr>
+          <w:top w:val="single" w:sz="2" w:space="0" w:color="E3E3E3"/>
+          <w:left w:val="single" w:sz="2" w:space="5" w:color="E3E3E3"/>
+          <w:bottom w:val="single" w:sz="2" w:space="0" w:color="E3E3E3"/>
+          <w:right w:val="single" w:sz="2" w:space="0" w:color="E3E3E3"/>
+        </w:pBdr>
+        <w:shd w:val="clear" w:color="auto" w:fill="FFFFFF"/>
+        <w:spacing w:before="0" w:beforeAutospacing="0" w:after="0" w:afterAutospacing="0"/>
+        <w:rPr>
+          <w:rFonts w:ascii="Segoe UI" w:hAnsi="Segoe UI" w:cs="Segoe UI"/>
+          <w:color w:val="0D0D0D"/>
+        </w:rPr>
+      </w:pPr>
+      <w:proofErr w:type="spellStart"/>
+      <w:proofErr w:type="gramStart"/>
+      <w:r>
+        <w:rPr>
+          <w:rStyle w:val="lev"/>
+          <w:rFonts w:ascii="Segoe UI" w:eastAsiaTheme="majorEastAsia" w:hAnsi="Segoe UI" w:cs="Segoe UI"/>
+          <w:color w:val="0D0D0D"/>
+          <w:bdr w:val="single" w:sz="2" w:space="0" w:color="E3E3E3" w:frame="1"/>
+        </w:rPr>
+        <w:t>findBy</w:t>
+      </w:r>
+      <w:proofErr w:type="spellEnd"/>
+      <w:r>
+        <w:rPr>
+          <w:rStyle w:val="lev"/>
+          <w:rFonts w:ascii="Segoe UI" w:eastAsiaTheme="majorEastAsia" w:hAnsi="Segoe UI" w:cs="Segoe UI"/>
+          <w:color w:val="0D0D0D"/>
+          <w:bdr w:val="single" w:sz="2" w:space="0" w:color="E3E3E3" w:frame="1"/>
+        </w:rPr>
+        <w:t>{</w:t>
+      </w:r>
+      <w:proofErr w:type="spellStart"/>
+      <w:proofErr w:type="gramEnd"/>
+      <w:r>
+        <w:rPr>
+          <w:rStyle w:val="lev"/>
+          <w:rFonts w:ascii="Segoe UI" w:eastAsiaTheme="majorEastAsia" w:hAnsi="Segoe UI" w:cs="Segoe UI"/>
+          <w:color w:val="0D0D0D"/>
+          <w:bdr w:val="single" w:sz="2" w:space="0" w:color="E3E3E3" w:frame="1"/>
+        </w:rPr>
+        <w:t>PropertyName</w:t>
+      </w:r>
+      <w:proofErr w:type="spellEnd"/>
+      <w:r>
+        <w:rPr>
+          <w:rStyle w:val="lev"/>
+          <w:rFonts w:ascii="Segoe UI" w:eastAsiaTheme="majorEastAsia" w:hAnsi="Segoe UI" w:cs="Segoe UI"/>
+          <w:color w:val="0D0D0D"/>
+          <w:bdr w:val="single" w:sz="2" w:space="0" w:color="E3E3E3" w:frame="1"/>
+        </w:rPr>
+        <w:t>}And{</w:t>
+      </w:r>
+      <w:proofErr w:type="spellStart"/>
+      <w:r>
+        <w:rPr>
+          <w:rStyle w:val="lev"/>
+          <w:rFonts w:ascii="Segoe UI" w:eastAsiaTheme="majorEastAsia" w:hAnsi="Segoe UI" w:cs="Segoe UI"/>
+          <w:color w:val="0D0D0D"/>
+          <w:bdr w:val="single" w:sz="2" w:space="0" w:color="E3E3E3" w:frame="1"/>
+        </w:rPr>
+        <w:t>OtherPropertyName</w:t>
+      </w:r>
+      <w:proofErr w:type="spellEnd"/>
+      <w:r>
+        <w:rPr>
+          <w:rStyle w:val="lev"/>
+          <w:rFonts w:ascii="Segoe UI" w:eastAsiaTheme="majorEastAsia" w:hAnsi="Segoe UI" w:cs="Segoe UI"/>
+          <w:color w:val="0D0D0D"/>
+          <w:bdr w:val="single" w:sz="2" w:space="0" w:color="E3E3E3" w:frame="1"/>
+        </w:rPr>
+        <w:t>}</w:t>
+      </w:r>
+      <w:r>
+        <w:rPr>
+          <w:rFonts w:ascii="Segoe UI" w:hAnsi="Segoe UI" w:cs="Segoe UI"/>
+          <w:color w:val="0D0D0D"/>
+        </w:rPr>
+        <w:t xml:space="preserve">: Cette méthode permet de rechercher des enregistrements en fonction de la valeur de deux propriétés </w:t>
+      </w:r>
+      <w:r>
+        <w:rPr>
+          <w:rFonts w:ascii="Segoe UI" w:hAnsi="Segoe UI" w:cs="Segoe UI"/>
+          <w:color w:val="0D0D0D"/>
+        </w:rPr>
+        <w:lastRenderedPageBreak/>
+        <w:t xml:space="preserve">spécifiques. Par exemple, </w:t>
+      </w:r>
+      <w:proofErr w:type="spellStart"/>
+      <w:proofErr w:type="gramStart"/>
+      <w:r>
+        <w:rPr>
+          <w:rFonts w:ascii="Segoe UI" w:hAnsi="Segoe UI" w:cs="Segoe UI"/>
+          <w:color w:val="0D0D0D"/>
+        </w:rPr>
+        <w:t>findByFirstNameAndLastName</w:t>
+      </w:r>
+      <w:proofErr w:type="spellEnd"/>
+      <w:r>
+        <w:rPr>
+          <w:rFonts w:ascii="Segoe UI" w:hAnsi="Segoe UI" w:cs="Segoe UI"/>
+          <w:color w:val="0D0D0D"/>
+        </w:rPr>
+        <w:t>(</w:t>
+      </w:r>
+      <w:proofErr w:type="gramEnd"/>
+      <w:r>
+        <w:rPr>
+          <w:rFonts w:ascii="Segoe UI" w:hAnsi="Segoe UI" w:cs="Segoe UI"/>
+          <w:color w:val="0D0D0D"/>
+        </w:rPr>
+        <w:t xml:space="preserve">String </w:t>
+      </w:r>
+      <w:proofErr w:type="spellStart"/>
+      <w:r>
+        <w:rPr>
+          <w:rFonts w:ascii="Segoe UI" w:hAnsi="Segoe UI" w:cs="Segoe UI"/>
+          <w:color w:val="0D0D0D"/>
+        </w:rPr>
+        <w:t>firstName</w:t>
+      </w:r>
+      <w:proofErr w:type="spellEnd"/>
+      <w:r>
+        <w:rPr>
+          <w:rFonts w:ascii="Segoe UI" w:hAnsi="Segoe UI" w:cs="Segoe UI"/>
+          <w:color w:val="0D0D0D"/>
+        </w:rPr>
+        <w:t xml:space="preserve">, String </w:t>
+      </w:r>
+      <w:proofErr w:type="spellStart"/>
+      <w:r>
+        <w:rPr>
+          <w:rFonts w:ascii="Segoe UI" w:hAnsi="Segoe UI" w:cs="Segoe UI"/>
+          <w:color w:val="0D0D0D"/>
+        </w:rPr>
+        <w:t>lastName</w:t>
+      </w:r>
+      <w:proofErr w:type="spellEnd"/>
+      <w:r>
+        <w:rPr>
+          <w:rFonts w:ascii="Segoe UI" w:hAnsi="Segoe UI" w:cs="Segoe UI"/>
+          <w:color w:val="0D0D0D"/>
+        </w:rPr>
+        <w:t>) recherchera tous les enregistrements ayant un prénom et un nom correspondant aux valeurs spécifiées.</w:t>
+      </w:r>
+    </w:p>
+    <w:p>
+      <w:pPr>
+        <w:pStyle w:val="NormalWeb"/>
+        <w:numPr>
+          <w:ilvl w:val="0"/>
+          <w:numId w:val="10"/>
+        </w:numPr>
+        <w:pBdr>
+          <w:top w:val="single" w:sz="2" w:space="0" w:color="E3E3E3"/>
+          <w:left w:val="single" w:sz="2" w:space="5" w:color="E3E3E3"/>
+          <w:bottom w:val="single" w:sz="2" w:space="0" w:color="E3E3E3"/>
+          <w:right w:val="single" w:sz="2" w:space="0" w:color="E3E3E3"/>
+        </w:pBdr>
+        <w:shd w:val="clear" w:color="auto" w:fill="FFFFFF"/>
+        <w:spacing w:before="0" w:beforeAutospacing="0" w:after="0" w:afterAutospacing="0"/>
+        <w:rPr>
+          <w:rFonts w:ascii="Segoe UI" w:hAnsi="Segoe UI" w:cs="Segoe UI"/>
+          <w:color w:val="0D0D0D"/>
+        </w:rPr>
+      </w:pPr>
+      <w:proofErr w:type="spellStart"/>
+      <w:proofErr w:type="gramStart"/>
+      <w:r>
+        <w:rPr>
+          <w:rStyle w:val="lev"/>
+          <w:rFonts w:ascii="Segoe UI" w:eastAsiaTheme="majorEastAsia" w:hAnsi="Segoe UI" w:cs="Segoe UI"/>
+          <w:color w:val="0D0D0D"/>
+          <w:bdr w:val="single" w:sz="2" w:space="0" w:color="E3E3E3" w:frame="1"/>
+        </w:rPr>
+        <w:t>findBy</w:t>
+      </w:r>
+      <w:proofErr w:type="spellEnd"/>
+      <w:r>
+        <w:rPr>
+          <w:rStyle w:val="lev"/>
+          <w:rFonts w:ascii="Segoe UI" w:eastAsiaTheme="majorEastAsia" w:hAnsi="Segoe UI" w:cs="Segoe UI"/>
+          <w:color w:val="0D0D0D"/>
+          <w:bdr w:val="single" w:sz="2" w:space="0" w:color="E3E3E3" w:frame="1"/>
+        </w:rPr>
+        <w:t>{</w:t>
+      </w:r>
+      <w:proofErr w:type="spellStart"/>
+      <w:proofErr w:type="gramEnd"/>
+      <w:r>
+        <w:rPr>
+          <w:rStyle w:val="lev"/>
+          <w:rFonts w:ascii="Segoe UI" w:eastAsiaTheme="majorEastAsia" w:hAnsi="Segoe UI" w:cs="Segoe UI"/>
+          <w:color w:val="0D0D0D"/>
+          <w:bdr w:val="single" w:sz="2" w:space="0" w:color="E3E3E3" w:frame="1"/>
+        </w:rPr>
+        <w:t>PropertyName</w:t>
+      </w:r>
+      <w:proofErr w:type="spellEnd"/>
+      <w:r>
+        <w:rPr>
+          <w:rStyle w:val="lev"/>
+          <w:rFonts w:ascii="Segoe UI" w:eastAsiaTheme="majorEastAsia" w:hAnsi="Segoe UI" w:cs="Segoe UI"/>
+          <w:color w:val="0D0D0D"/>
+          <w:bdr w:val="single" w:sz="2" w:space="0" w:color="E3E3E3" w:frame="1"/>
+        </w:rPr>
+        <w:t>}</w:t>
+      </w:r>
+      <w:proofErr w:type="spellStart"/>
+      <w:r>
+        <w:rPr>
+          <w:rStyle w:val="lev"/>
+          <w:rFonts w:ascii="Segoe UI" w:eastAsiaTheme="majorEastAsia" w:hAnsi="Segoe UI" w:cs="Segoe UI"/>
+          <w:color w:val="0D0D0D"/>
+          <w:bdr w:val="single" w:sz="2" w:space="0" w:color="E3E3E3" w:frame="1"/>
+        </w:rPr>
+        <w:t>OrderBy</w:t>
+      </w:r>
+      <w:proofErr w:type="spellEnd"/>
+      <w:r>
+        <w:rPr>
+          <w:rStyle w:val="lev"/>
+          <w:rFonts w:ascii="Segoe UI" w:eastAsiaTheme="majorEastAsia" w:hAnsi="Segoe UI" w:cs="Segoe UI"/>
+          <w:color w:val="0D0D0D"/>
+          <w:bdr w:val="single" w:sz="2" w:space="0" w:color="E3E3E3" w:frame="1"/>
+        </w:rPr>
+        <w:t>{</w:t>
+      </w:r>
+      <w:proofErr w:type="spellStart"/>
+      <w:r>
+        <w:rPr>
+          <w:rStyle w:val="lev"/>
+          <w:rFonts w:ascii="Segoe UI" w:eastAsiaTheme="majorEastAsia" w:hAnsi="Segoe UI" w:cs="Segoe UI"/>
+          <w:color w:val="0D0D0D"/>
+          <w:bdr w:val="single" w:sz="2" w:space="0" w:color="E3E3E3" w:frame="1"/>
+        </w:rPr>
+        <w:t>OtherPropertyName</w:t>
+      </w:r>
+      <w:proofErr w:type="spellEnd"/>
+      <w:r>
+        <w:rPr>
+          <w:rStyle w:val="lev"/>
+          <w:rFonts w:ascii="Segoe UI" w:eastAsiaTheme="majorEastAsia" w:hAnsi="Segoe UI" w:cs="Segoe UI"/>
+          <w:color w:val="0D0D0D"/>
+          <w:bdr w:val="single" w:sz="2" w:space="0" w:color="E3E3E3" w:frame="1"/>
+        </w:rPr>
+        <w:t>}</w:t>
+      </w:r>
+      <w:proofErr w:type="spellStart"/>
+      <w:r>
+        <w:rPr>
+          <w:rStyle w:val="lev"/>
+          <w:rFonts w:ascii="Segoe UI" w:eastAsiaTheme="majorEastAsia" w:hAnsi="Segoe UI" w:cs="Segoe UI"/>
+          <w:color w:val="0D0D0D"/>
+          <w:bdr w:val="single" w:sz="2" w:space="0" w:color="E3E3E3" w:frame="1"/>
+        </w:rPr>
+        <w:t>Desc</w:t>
+      </w:r>
+      <w:proofErr w:type="spellEnd"/>
+      <w:r>
+        <w:rPr>
+          <w:rStyle w:val="lev"/>
+          <w:rFonts w:ascii="Segoe UI" w:eastAsiaTheme="majorEastAsia" w:hAnsi="Segoe UI" w:cs="Segoe UI"/>
+          <w:color w:val="0D0D0D"/>
+          <w:bdr w:val="single" w:sz="2" w:space="0" w:color="E3E3E3" w:frame="1"/>
+        </w:rPr>
+        <w:t>()</w:t>
+      </w:r>
+      <w:r>
+        <w:rPr>
+          <w:rFonts w:ascii="Segoe UI" w:hAnsi="Segoe UI" w:cs="Segoe UI"/>
+          <w:color w:val="0D0D0D"/>
+        </w:rPr>
+        <w:t xml:space="preserve">: Cette méthode permet de rechercher des enregistrements en fonction de la valeur d'une propriété spécifique, triés par ordre décroissant d'une autre propriété. Par exemple, </w:t>
+      </w:r>
+      <w:proofErr w:type="spellStart"/>
+      <w:proofErr w:type="gramStart"/>
+      <w:r>
+        <w:rPr>
+          <w:rFonts w:ascii="Segoe UI" w:hAnsi="Segoe UI" w:cs="Segoe UI"/>
+          <w:color w:val="0D0D0D"/>
+        </w:rPr>
+        <w:t>findByAgeOrderByLastNameDesc</w:t>
+      </w:r>
+      <w:proofErr w:type="spellEnd"/>
+      <w:r>
+        <w:rPr>
+          <w:rFonts w:ascii="Segoe UI" w:hAnsi="Segoe UI" w:cs="Segoe UI"/>
+          <w:color w:val="0D0D0D"/>
+        </w:rPr>
+        <w:t>(</w:t>
+      </w:r>
+      <w:proofErr w:type="gramEnd"/>
+      <w:r>
+        <w:rPr>
+          <w:rFonts w:ascii="Segoe UI" w:hAnsi="Segoe UI" w:cs="Segoe UI"/>
+          <w:color w:val="0D0D0D"/>
+        </w:rPr>
+        <w:t xml:space="preserve">Integer </w:t>
+      </w:r>
+      <w:proofErr w:type="spellStart"/>
+      <w:r>
+        <w:rPr>
+          <w:rFonts w:ascii="Segoe UI" w:hAnsi="Segoe UI" w:cs="Segoe UI"/>
+          <w:color w:val="0D0D0D"/>
+        </w:rPr>
+        <w:t>age</w:t>
+      </w:r>
+      <w:proofErr w:type="spellEnd"/>
+      <w:r>
+        <w:rPr>
+          <w:rFonts w:ascii="Segoe UI" w:hAnsi="Segoe UI" w:cs="Segoe UI"/>
+          <w:color w:val="0D0D0D"/>
+        </w:rPr>
+        <w:t>) recherchera tous les enregistrements ayant un âge correspondant, triés par nom de famille dans l'ordre décroissant.</w:t>
+      </w:r>
+    </w:p>
+    <w:p>
+      <w:pPr>
+        <w:pStyle w:val="NormalWeb"/>
+        <w:numPr>
+          <w:ilvl w:val="0"/>
+          <w:numId w:val="10"/>
+        </w:numPr>
+        <w:pBdr>
+          <w:top w:val="single" w:sz="2" w:space="0" w:color="E3E3E3"/>
+          <w:left w:val="single" w:sz="2" w:space="5" w:color="E3E3E3"/>
+          <w:bottom w:val="single" w:sz="2" w:space="0" w:color="E3E3E3"/>
+          <w:right w:val="single" w:sz="2" w:space="0" w:color="E3E3E3"/>
+        </w:pBdr>
+        <w:shd w:val="clear" w:color="auto" w:fill="FFFFFF"/>
+        <w:spacing w:before="0" w:beforeAutospacing="0" w:after="0" w:afterAutospacing="0"/>
+        <w:rPr>
+          <w:rFonts w:ascii="Segoe UI" w:hAnsi="Segoe UI" w:cs="Segoe UI"/>
+          <w:color w:val="0D0D0D"/>
+        </w:rPr>
+      </w:pPr>
+      <w:r>
+        <w:rPr>
+          <w:rStyle w:val="lev"/>
+          <w:rFonts w:ascii="Segoe UI" w:eastAsiaTheme="majorEastAsia" w:hAnsi="Segoe UI" w:cs="Segoe UI"/>
+          <w:color w:val="0D0D0D"/>
+          <w:bdr w:val="single" w:sz="2" w:space="0" w:color="E3E3E3" w:frame="1"/>
+        </w:rPr>
+        <w:t>@</w:t>
+      </w:r>
+      <w:proofErr w:type="gramStart"/>
+      <w:r>
+        <w:rPr>
+          <w:rStyle w:val="lev"/>
+          <w:rFonts w:ascii="Segoe UI" w:eastAsiaTheme="majorEastAsia" w:hAnsi="Segoe UI" w:cs="Segoe UI"/>
+          <w:color w:val="0D0D0D"/>
+          <w:bdr w:val="single" w:sz="2" w:space="0" w:color="E3E3E3" w:frame="1"/>
+        </w:rPr>
+        <w:t>Query</w:t>
+      </w:r>
+      <w:r>
+        <w:rPr>
+          <w:rFonts w:ascii="Segoe UI" w:hAnsi="Segoe UI" w:cs="Segoe UI"/>
+          <w:color w:val="0D0D0D"/>
+        </w:rPr>
+        <w:t>:</w:t>
+      </w:r>
+      <w:proofErr w:type="gramEnd"/>
+      <w:r>
+        <w:rPr>
+          <w:rFonts w:ascii="Segoe UI" w:hAnsi="Segoe UI" w:cs="Segoe UI"/>
+          <w:color w:val="0D0D0D"/>
+        </w:rPr>
+        <w:t xml:space="preserve"> Cette annotation permet de définir des requêtes JPQL personnalisées directement dans les interfaces de référentiels. Elle peut être utilisée pour écrire des requêtes plus complexes qui ne peuvent pas être exprimées à l'aide des méthodes dérivées.</w:t>
+      </w:r>
+    </w:p>
+    <w:p>
+      <w:pPr>
+        <w:pStyle w:val="NormalWeb"/>
+        <w:pBdr>
+          <w:top w:val="single" w:sz="2" w:space="0" w:color="E3E3E3"/>
+          <w:left w:val="single" w:sz="2" w:space="0" w:color="E3E3E3"/>
+          <w:bottom w:val="single" w:sz="2" w:space="0" w:color="E3E3E3"/>
+          <w:right w:val="single" w:sz="2" w:space="0" w:color="E3E3E3"/>
+        </w:pBdr>
+        <w:shd w:val="clear" w:color="auto" w:fill="FFFFFF"/>
+        <w:spacing w:before="300" w:beforeAutospacing="0" w:after="0" w:afterAutospacing="0"/>
+        <w:rPr>
+          <w:rFonts w:ascii="Segoe UI" w:hAnsi="Segoe UI" w:cs="Segoe UI"/>
+          <w:color w:val="0D0D0D"/>
+        </w:rPr>
+      </w:pPr>
+      <w:r>
+        <w:rPr>
+          <w:rFonts w:ascii="Segoe UI" w:hAnsi="Segoe UI" w:cs="Segoe UI"/>
+          <w:color w:val="0D0D0D"/>
+        </w:rPr>
+        <w:t>En résumé, interroger des données avec Spring Data JPA implique l'utilisation de méthodes de requête dérivées ou de requêtes JPQL personnalisées pour récupérer des données à partir d'une base de données relationnelle de manière simple et efficace.</w:t>
+      </w:r>
+    </w:p>
+    <w:p>
+      <w:pPr>
+        <w:rPr>
+          <w:b/>
+          <w:bCs/>
+          <w:color w:val="FF0000"/>
+          <w:sz w:val="28"/>
+          <w:szCs w:val="28"/>
+          <w:lang w:eastAsia="fr-FR"/>
+        </w:rPr>
+      </w:pPr>
+    </w:p>
+    <w:p>
+      <w:pPr>
+        <w:rPr>
+          <w:b/>
+          <w:bCs/>
+          <w:color w:val="FF0000"/>
+          <w:sz w:val="28"/>
+          <w:szCs w:val="28"/>
+          <w:lang w:val="en-US" w:eastAsia="fr-FR"/>
+        </w:rPr>
+      </w:pPr>
+      <w:r>
+        <w:rPr>
+          <w:b/>
+          <w:bCs/>
+          <w:color w:val="FF0000"/>
+          <w:sz w:val="28"/>
+          <w:szCs w:val="28"/>
+          <w:lang w:val="en-US" w:eastAsia="fr-FR"/>
+        </w:rPr>
+        <w:t>In this link you wi</w:t>
+      </w:r>
+      <w:r>
+        <w:rPr>
+          <w:b/>
+          <w:bCs/>
+          <w:color w:val="FF0000"/>
+          <w:sz w:val="28"/>
+          <w:szCs w:val="28"/>
+          <w:lang w:val="en-US" w:eastAsia="fr-FR"/>
+        </w:rPr>
+        <w:t xml:space="preserve">ll find how to use </w:t>
+      </w:r>
+      <w:proofErr w:type="spellStart"/>
+      <w:r>
+        <w:rPr>
+          <w:b/>
+          <w:bCs/>
+          <w:color w:val="FF0000"/>
+          <w:sz w:val="28"/>
+          <w:szCs w:val="28"/>
+          <w:lang w:val="en-US" w:eastAsia="fr-FR"/>
+        </w:rPr>
+        <w:t>jpql</w:t>
+      </w:r>
+      <w:proofErr w:type="spellEnd"/>
+    </w:p>
+    <w:p>
+      <w:pPr>
+        <w:rPr>
+          <w:b/>
+          <w:bCs/>
+          <w:color w:val="FF0000"/>
+          <w:sz w:val="28"/>
+          <w:szCs w:val="28"/>
+          <w:u w:val="single"/>
+          <w:lang w:val="en-US" w:eastAsia="fr-FR"/>
+        </w:rPr>
+      </w:pPr>
+      <w:r>
+        <w:rPr>
+          <w:b/>
+          <w:bCs/>
+          <w:color w:val="FF0000"/>
+          <w:sz w:val="28"/>
+          <w:szCs w:val="28"/>
+          <w:u w:val="single"/>
+          <w:lang w:val="en-US" w:eastAsia="fr-FR"/>
+        </w:rPr>
+        <w:t>https://docs.spring.io/spring-data/jpa/reference/jpa/query-methods.html</w:t>
+      </w:r>
+    </w:p>
+    <w:p>
+      <w:pPr>
+        <w:rPr>
+          <w:b/>
+          <w:bCs/>
+          <w:color w:val="FF0000"/>
+          <w:sz w:val="28"/>
+          <w:szCs w:val="28"/>
+          <w:lang w:eastAsia="fr-FR"/>
+        </w:rPr>
+      </w:pPr>
+      <w:r>
+        <w:rPr>
+          <w:b/>
+          <w:bCs/>
+          <w:color w:val="FF0000"/>
+          <w:sz w:val="28"/>
+          <w:szCs w:val="28"/>
+          <w:lang w:eastAsia="fr-FR"/>
+        </w:rPr>
+        <w:lastRenderedPageBreak/>
+        <w:drawing>
+          <wp:inline distT="0" distB="0" distL="0" distR="0" wp14:anchorId="43CE5F97" wp14:editId="69DAA967">
+            <wp:extent cx="5760720" cy="4568190"/>
+            <wp:effectExtent l="0" t="0" r="0" b="3810"/>
+            <wp:docPr id="169611829" name="Image 1" descr="Une image contenant texte, capture d’écran, Police, nombre&#10;&#10;Description générée automatiquement"/>
+            <wp:cNvGraphicFramePr>
+              <a:graphicFrameLocks xmlns:a="http://schemas.openxmlformats.org/drawingml/2006/main" noChangeAspect="1"/>
+            </wp:cNvGraphicFramePr>
+            <a:graphic xmlns:a="http://schemas.openxmlformats.org/drawingml/2006/main">
+              <a:graphicData uri="http://schemas.openxmlformats.org/drawingml/2006/picture">
+                <pic:pic xmlns:pic="http://schemas.openxmlformats.org/drawingml/2006/picture">
+                  <pic:nvPicPr>
+                    <pic:cNvPr id="169611829" name="Image 1" descr="Une image contenant texte, capture d’écran, Police, nombre&#10;&#10;Description générée automatiquement"/>
+                    <pic:cNvPicPr/>
+                  </pic:nvPicPr>
+                  <pic:blipFill>
+                    <a:blip r:embed="rId14"/>
+                    <a:stretch>
+                      <a:fillRect/>
+                    </a:stretch>
+                  </pic:blipFill>
+                  <pic:spPr>
+                    <a:xfrm>
+                      <a:off x="0" y="0"/>
+                      <a:ext cx="5760720" cy="4568190"/>
+                    </a:xfrm>
+                    <a:prstGeom prst="rect">
+                      <a:avLst/>
+                    </a:prstGeom>
+                  </pic:spPr>
+                </pic:pic>
+              </a:graphicData>
+            </a:graphic>
+          </wp:inline>
+        </w:drawing>
+      </w:r>
+    </w:p>
+    <w:p>
+      <w:pPr>
+        <w:rPr>
+          <w:b/>
+          <w:bCs/>
+          <w:color w:val="FF0000"/>
+          <w:sz w:val="28"/>
+          <w:szCs w:val="28"/>
+          <w:lang w:eastAsia="fr-FR"/>
+        </w:rPr>
+      </w:pPr>
+      <w:r>
+        <w:rPr>
+          <w:b/>
+          <w:bCs/>
+          <w:color w:val="FF0000"/>
+          <w:sz w:val="28"/>
+          <w:szCs w:val="28"/>
+          <w:lang w:eastAsia="fr-FR"/>
+        </w:rPr>
+        <w:lastRenderedPageBreak/>
+        <w:drawing>
+          <wp:inline distT="0" distB="0" distL="0" distR="0" wp14:anchorId="3A29D4E3" wp14:editId="7004BBCD">
+            <wp:extent cx="5760720" cy="4547235"/>
+            <wp:effectExtent l="0" t="0" r="0" b="5715"/>
+            <wp:docPr id="1231304928" name="Image 1" descr="Une image contenant texte, capture d’écran, document, Police&#10;&#10;Description générée automatiquement"/>
+            <wp:cNvGraphicFramePr>
+              <a:graphicFrameLocks xmlns:a="http://schemas.openxmlformats.org/drawingml/2006/main" noChangeAspect="1"/>
+            </wp:cNvGraphicFramePr>
+            <a:graphic xmlns:a="http://schemas.openxmlformats.org/drawingml/2006/main">
+              <a:graphicData uri="http://schemas.openxmlformats.org/drawingml/2006/picture">
+                <pic:pic xmlns:pic="http://schemas.openxmlformats.org/drawingml/2006/picture">
+                  <pic:nvPicPr>
+                    <pic:cNvPr id="1231304928" name="Image 1" descr="Une image contenant texte, capture d’écran, document, Police&#10;&#10;Description générée automatiquement"/>
+                    <pic:cNvPicPr/>
+                  </pic:nvPicPr>
+                  <pic:blipFill>
+                    <a:blip r:embed="rId15"/>
+                    <a:stretch>
+                      <a:fillRect/>
+                    </a:stretch>
+                  </pic:blipFill>
+                  <pic:spPr>
+                    <a:xfrm>
+                      <a:off x="0" y="0"/>
+                      <a:ext cx="5760720" cy="4547235"/>
+                    </a:xfrm>
+                    <a:prstGeom prst="rect">
+                      <a:avLst/>
+                    </a:prstGeom>
+                  </pic:spPr>
+                </pic:pic>
+              </a:graphicData>
+            </a:graphic>
+          </wp:inline>
+        </w:drawing>
+      </w:r>
+    </w:p>
+    <w:p>
+      <w:pPr>
+        <w:rPr>
+          <w:b/>
+          <w:bCs/>
+          <w:color w:val="FF0000"/>
+          <w:sz w:val="28"/>
+          <w:szCs w:val="28"/>
+          <w:lang w:eastAsia="fr-FR"/>
+        </w:rPr>
+      </w:pPr>
+      <w:r>
+        <w:rPr>
+          <w:b/>
+          <w:bCs/>
+          <w:color w:val="FF0000"/>
+          <w:sz w:val="28"/>
+          <w:szCs w:val="28"/>
+          <w:lang w:eastAsia="fr-FR"/>
+        </w:rPr>
+        <w:drawing>
+          <wp:inline distT="0" distB="0" distL="0" distR="0" wp14:anchorId="03C602AD" wp14:editId="6F8A1040">
+            <wp:extent cx="5760720" cy="2917825"/>
+            <wp:effectExtent l="0" t="0" r="0" b="0"/>
+            <wp:docPr id="651821770" name="Image 1" descr="Une image contenant texte, capture d’écran, Police, nombre&#10;&#10;Description générée automatiquement"/>
+            <wp:cNvGraphicFramePr>
+              <a:graphicFrameLocks xmlns:a="http://schemas.openxmlformats.org/drawingml/2006/main" noChangeAspect="1"/>
+            </wp:cNvGraphicFramePr>
+            <a:graphic xmlns:a="http://schemas.openxmlformats.org/drawingml/2006/main">
+              <a:graphicData uri="http://schemas.openxmlformats.org/drawingml/2006/picture">
+                <pic:pic xmlns:pic="http://schemas.openxmlformats.org/drawingml/2006/picture">
+                  <pic:nvPicPr>
+                    <pic:cNvPr id="651821770" name="Image 1" descr="Une image contenant texte, capture d’écran, Police, nombre&#10;&#10;Description générée automatiquement"/>
+                    <pic:cNvPicPr/>
+                  </pic:nvPicPr>
+                  <pic:blipFill>
+                    <a:blip r:embed="rId16"/>
+                    <a:stretch>
+                      <a:fillRect/>
+                    </a:stretch>
+                  </pic:blipFill>
+                  <pic:spPr>
+                    <a:xfrm>
+                      <a:off x="0" y="0"/>
+                      <a:ext cx="5760720" cy="2917825"/>
+                    </a:xfrm>
+                    <a:prstGeom prst="rect">
+                      <a:avLst/>
+                    </a:prstGeom>
+                  </pic:spPr>
+                </pic:pic>
+              </a:graphicData>
+            </a:graphic>
+          </wp:inline>
+        </w:drawing>
+      </w:r>
+    </w:p>
+    <w:p>
+      <w:pPr>
+        <w:rPr>
+          <w:b/>
+          <w:bCs/>
+          <w:color w:val="FF0000"/>
+          <w:sz w:val="28"/>
+          <w:szCs w:val="28"/>
+          <w:lang w:eastAsia="fr-FR"/>
+        </w:rPr>
+      </w:pPr>
+      <w:r>
+        <w:rPr>
+          <w:b/>
+          <w:bCs/>
+          <w:color w:val="FF0000"/>
+          <w:sz w:val="28"/>
+          <w:szCs w:val="28"/>
+          <w:lang w:eastAsia="fr-FR"/>
+        </w:rPr>
+        <w:t xml:space="preserve">Voici un Example : </w:t>
+      </w:r>
+    </w:p>
+    <w:p>
+      <w:pPr>
+        <w:pStyle w:val="PrformatHTML"/>
+        <w:shd w:val="clear" w:color="auto" w:fill="1E1F22"/>
+        <w:rPr>
+          <w:color w:val="BCBEC4"/>
+          <w:lang w:val="en-US"/>
+        </w:rPr>
+      </w:pPr>
+      <w:r>
+        <w:rPr>
+          <w:color w:val="CF8E6D"/>
+          <w:lang w:val="en-US"/>
+        </w:rPr>
+        <w:t xml:space="preserve">package </w:t>
+      </w:r>
+      <w:proofErr w:type="spellStart"/>
+      <w:r>
+        <w:rPr>
+          <w:color w:val="BCBEC4"/>
+          <w:lang w:val="en-US"/>
+        </w:rPr>
+        <w:t>com.springdata.springdatajpa</w:t>
+      </w:r>
+      <w:proofErr w:type="spellEnd"/>
+      <w:r>
+        <w:rPr>
+          <w:color w:val="BCBEC4"/>
+          <w:lang w:val="en-US"/>
+        </w:rPr>
+        <w:t>;</w:t>
+      </w:r>
+      <w:r>
+        <w:rPr>
+          <w:color w:val="BCBEC4"/>
+          <w:lang w:val="en-US"/>
+        </w:rPr>
+        <w:br/>
+      </w:r>
+      <w:r>
+        <w:rPr>
+          <w:color w:val="BCBEC4"/>
+          <w:lang w:val="en-US"/>
+        </w:rPr>
+        <w:br/>
+      </w:r>
+      <w:r>
+        <w:rPr>
+          <w:color w:val="CF8E6D"/>
+          <w:lang w:val="en-US"/>
+        </w:rPr>
+        <w:t xml:space="preserve">import </w:t>
+      </w:r>
+      <w:proofErr w:type="spellStart"/>
+      <w:r>
+        <w:rPr>
+          <w:color w:val="BCBEC4"/>
+          <w:lang w:val="en-US"/>
+        </w:rPr>
+        <w:t>org.springframework.data.jpa.repository.JpaRepository</w:t>
+      </w:r>
+      <w:proofErr w:type="spellEnd"/>
+      <w:r>
+        <w:rPr>
+          <w:color w:val="BCBEC4"/>
+          <w:lang w:val="en-US"/>
+        </w:rPr>
+        <w:t>;</w:t>
+      </w:r>
+      <w:r>
+        <w:rPr>
+          <w:color w:val="BCBEC4"/>
+          <w:lang w:val="en-US"/>
+        </w:rPr>
+        <w:br/>
+      </w:r>
+      <w:r>
+        <w:rPr>
+          <w:color w:val="CF8E6D"/>
+          <w:lang w:val="en-US"/>
+        </w:rPr>
+        <w:t xml:space="preserve">import </w:t>
+      </w:r>
+      <w:proofErr w:type="spellStart"/>
+      <w:r>
+        <w:rPr>
+          <w:color w:val="BCBEC4"/>
+          <w:lang w:val="en-US"/>
+        </w:rPr>
+        <w:t>org.springframework.data.jpa.repository.</w:t>
+      </w:r>
+      <w:r>
+        <w:rPr>
+          <w:color w:val="B3AE60"/>
+          <w:lang w:val="en-US"/>
+        </w:rPr>
+        <w:t>Query</w:t>
+      </w:r>
+      <w:proofErr w:type="spellEnd"/>
+      <w:r>
+        <w:rPr>
+          <w:color w:val="BCBEC4"/>
+          <w:lang w:val="en-US"/>
+        </w:rPr>
+        <w:t>;</w:t>
+      </w:r>
+      <w:r>
+        <w:rPr>
+          <w:color w:val="BCBEC4"/>
+          <w:lang w:val="en-US"/>
+        </w:rPr>
+        <w:br/>
+      </w:r>
+      <w:r>
+        <w:rPr>
+          <w:color w:val="CF8E6D"/>
+          <w:lang w:val="en-US"/>
+        </w:rPr>
+        <w:t xml:space="preserve">import </w:t>
+      </w:r>
+      <w:proofErr w:type="spellStart"/>
+      <w:r>
+        <w:rPr>
+          <w:color w:val="BCBEC4"/>
+          <w:lang w:val="en-US"/>
+        </w:rPr>
+        <w:t>org.springframework.data.repository.query.</w:t>
+      </w:r>
+      <w:r>
+        <w:rPr>
+          <w:color w:val="B3AE60"/>
+          <w:lang w:val="en-US"/>
+        </w:rPr>
+        <w:t>Param</w:t>
+      </w:r>
+      <w:proofErr w:type="spellEnd"/>
+      <w:r>
+        <w:rPr>
+          <w:color w:val="BCBEC4"/>
+          <w:lang w:val="en-US"/>
+        </w:rPr>
+        <w:t>;</w:t>
+      </w:r>
+      <w:r>
+        <w:rPr>
+          <w:color w:val="BCBEC4"/>
+          <w:lang w:val="en-US"/>
+        </w:rPr>
+        <w:br/>
+      </w:r>
+      <w:r>
+        <w:rPr>
+          <w:color w:val="BCBEC4"/>
+          <w:lang w:val="en-US"/>
+        </w:rPr>
+        <w:lastRenderedPageBreak/>
+        <w:br/>
+      </w:r>
+      <w:r>
+        <w:rPr>
+          <w:color w:val="CF8E6D"/>
+          <w:lang w:val="en-US"/>
+        </w:rPr>
+        <w:t xml:space="preserve">import </w:t>
+      </w:r>
+      <w:proofErr w:type="spellStart"/>
+      <w:r>
+        <w:rPr>
+          <w:color w:val="BCBEC4"/>
+          <w:lang w:val="en-US"/>
+        </w:rPr>
+        <w:t>java.util.List</w:t>
+      </w:r>
+      <w:proofErr w:type="spellEnd"/>
+      <w:r>
+        <w:rPr>
+          <w:color w:val="BCBEC4"/>
+          <w:lang w:val="en-US"/>
+        </w:rPr>
+        <w:t>;</w:t>
+      </w:r>
+      <w:r>
+        <w:rPr>
+          <w:color w:val="BCBEC4"/>
+          <w:lang w:val="en-US"/>
+        </w:rPr>
+        <w:br/>
+      </w:r>
+      <w:r>
+        <w:rPr>
+          <w:color w:val="CF8E6D"/>
+          <w:lang w:val="en-US"/>
+        </w:rPr>
+        <w:t xml:space="preserve">import </w:t>
+      </w:r>
+      <w:proofErr w:type="spellStart"/>
+      <w:r>
+        <w:rPr>
+          <w:color w:val="BCBEC4"/>
+          <w:lang w:val="en-US"/>
+        </w:rPr>
+        <w:t>java.util.Optional</w:t>
+      </w:r>
+      <w:proofErr w:type="spellEnd"/>
+      <w:r>
+        <w:rPr>
+          <w:color w:val="BCBEC4"/>
+          <w:lang w:val="en-US"/>
+        </w:rPr>
+        <w:t>;</w:t>
+      </w:r>
+      <w:r>
+        <w:rPr>
+          <w:color w:val="BCBEC4"/>
+          <w:lang w:val="en-US"/>
+        </w:rPr>
+        <w:br/>
+      </w:r>
+      <w:r>
+        <w:rPr>
+          <w:color w:val="BCBEC4"/>
+          <w:lang w:val="en-US"/>
+        </w:rPr>
+        <w:br/>
+      </w:r>
+      <w:r>
+        <w:rPr>
+          <w:color w:val="CF8E6D"/>
+          <w:lang w:val="en-US"/>
+        </w:rPr>
+        <w:t xml:space="preserve">public interface </w:t>
+      </w:r>
+      <w:proofErr w:type="spellStart"/>
+      <w:r>
+        <w:rPr>
+          <w:color w:val="BCBEC4"/>
+          <w:lang w:val="en-US"/>
+        </w:rPr>
+        <w:t>StudentRepository</w:t>
+      </w:r>
+      <w:proofErr w:type="spellEnd"/>
+      <w:r>
+        <w:rPr>
+          <w:color w:val="BCBEC4"/>
+          <w:lang w:val="en-US"/>
+        </w:rPr>
+        <w:t xml:space="preserve"> </w:t>
+      </w:r>
+      <w:r>
+        <w:rPr>
+          <w:color w:val="CF8E6D"/>
+          <w:lang w:val="en-US"/>
+        </w:rPr>
+        <w:t xml:space="preserve">extends </w:t>
+      </w:r>
+      <w:proofErr w:type="spellStart"/>
+      <w:r>
+        <w:rPr>
+          <w:color w:val="BCBEC4"/>
+          <w:lang w:val="en-US"/>
         </w:rPr>
         <w:t>JpaRepository</w:t>
       </w:r>
       <w:proofErr w:type="spellEnd"/>
       <w:r>
         <w:rPr>
-          <w:rFonts w:ascii="Segoe UI" w:hAnsi="Segoe UI" w:cs="Segoe UI"/>
-          <w:color w:val="0D0D0D"/>
-          <w:shd w:val="clear" w:color="auto" w:fill="FFFFFF"/>
-        </w:rPr>
-        <w:t xml:space="preserve"> et sont utilisées pour </w:t>
-      </w:r>
-      <w:r>
-        <w:rPr>
-          <w:rFonts w:ascii="Segoe UI" w:hAnsi="Segoe UI" w:cs="Segoe UI"/>
-          <w:color w:val="0D0D0D"/>
-          <w:shd w:val="clear" w:color="auto" w:fill="FFFFFF"/>
-        </w:rPr>
-        <w:t xml:space="preserve">       </w:t>
-      </w:r>
-      <w:r>
-        <w:rPr>
-          <w:rFonts w:ascii="Segoe UI" w:hAnsi="Segoe UI" w:cs="Segoe UI"/>
-          <w:color w:val="0D0D0D"/>
-          <w:shd w:val="clear" w:color="auto" w:fill="FFFFFF"/>
-        </w:rPr>
-        <w:t>interagir avec la base de données de manière pratique et efficace.</w:t>
-      </w:r>
+          <w:color w:val="BCBEC4"/>
+          <w:lang w:val="en-US"/>
+        </w:rPr>
+        <w:t>&lt;</w:t>
+      </w:r>
+      <w:proofErr w:type="spellStart"/>
+      <w:r>
+        <w:rPr>
+          <w:color w:val="BCBEC4"/>
+          <w:lang w:val="en-US"/>
+        </w:rPr>
+        <w:t>Student,Long</w:t>
+      </w:r>
+      <w:proofErr w:type="spellEnd"/>
+      <w:r>
+        <w:rPr>
+          <w:color w:val="BCBEC4"/>
+          <w:lang w:val="en-US"/>
+        </w:rPr>
+        <w:t>&gt; {</w:t>
+      </w:r>
+      <w:r>
+        <w:rPr>
+          <w:color w:val="BCBEC4"/>
+          <w:lang w:val="en-US"/>
+        </w:rPr>
+        <w:br/>
+        <w:t xml:space="preserve">    Optional&lt;Student&gt; </w:t>
+      </w:r>
+      <w:proofErr w:type="spellStart"/>
+      <w:r>
+        <w:rPr>
+          <w:color w:val="56A8F5"/>
+          <w:lang w:val="en-US"/>
+        </w:rPr>
+        <w:t>findStudentByEmail</w:t>
+      </w:r>
+      <w:proofErr w:type="spellEnd"/>
+      <w:r>
+        <w:rPr>
+          <w:color w:val="BCBEC4"/>
+          <w:lang w:val="en-US"/>
+        </w:rPr>
+        <w:t>(String email);</w:t>
+      </w:r>
+      <w:r>
+        <w:rPr>
+          <w:color w:val="BCBEC4"/>
+          <w:lang w:val="en-US"/>
+        </w:rPr>
+        <w:br/>
+      </w:r>
+      <w:r>
+        <w:rPr>
+          <w:color w:val="BCBEC4"/>
+          <w:lang w:val="en-US"/>
+        </w:rPr>
+        <w:br/>
+        <w:t xml:space="preserve">    List&lt;Student&gt; </w:t>
+      </w:r>
+      <w:proofErr w:type="spellStart"/>
+      <w:r>
+        <w:rPr>
+          <w:color w:val="56A8F5"/>
+          <w:lang w:val="en-US"/>
+        </w:rPr>
+        <w:t>findStudentByFirstNameEqualsAndAgeIsGreaterThanEqual</w:t>
+      </w:r>
+      <w:proofErr w:type="spellEnd"/>
+      <w:r>
+        <w:rPr>
+          <w:color w:val="BCBEC4"/>
+          <w:lang w:val="en-US"/>
+        </w:rPr>
+        <w:t xml:space="preserve">(String </w:t>
+      </w:r>
+      <w:proofErr w:type="spellStart"/>
+      <w:r>
+        <w:rPr>
+          <w:color w:val="BCBEC4"/>
+          <w:lang w:val="en-US"/>
+        </w:rPr>
+        <w:t>firstName,Integer</w:t>
+      </w:r>
+      <w:proofErr w:type="spellEnd"/>
+      <w:r>
+        <w:rPr>
+          <w:color w:val="BCBEC4"/>
+          <w:lang w:val="en-US"/>
+        </w:rPr>
+        <w:t xml:space="preserve"> age);</w:t>
+      </w:r>
+      <w:r>
+        <w:rPr>
+          <w:color w:val="BCBEC4"/>
+          <w:lang w:val="en-US"/>
+        </w:rPr>
+        <w:br/>
+      </w:r>
+      <w:r>
+        <w:rPr>
+          <w:color w:val="BCBEC4"/>
+          <w:lang w:val="en-US"/>
+        </w:rPr>
+        <w:br/>
+        <w:t xml:space="preserve">    </w:t>
+      </w:r>
+      <w:r>
+        <w:rPr>
+          <w:color w:val="B3AE60"/>
+          <w:lang w:val="en-US"/>
+        </w:rPr>
+        <w:t>@Query</w:t>
+      </w:r>
+      <w:r>
+        <w:rPr>
+          <w:color w:val="BCBEC4"/>
+          <w:lang w:val="en-US"/>
+        </w:rPr>
+        <w:t>(</w:t>
+      </w:r>
+      <w:r>
+        <w:rPr>
+          <w:color w:val="6AAB73"/>
+          <w:lang w:val="en-US"/>
+        </w:rPr>
+        <w:t>"</w:t>
+      </w:r>
+      <w:r>
+        <w:rPr>
+          <w:color w:val="6AAB73"/>
+          <w:shd w:val="clear" w:color="auto" w:fill="293C40"/>
+          <w:lang w:val="en-US"/>
+        </w:rPr>
+        <w:t xml:space="preserve">SELECT s FROM Student s WHERE </w:t>
+      </w:r>
+      <w:proofErr w:type="spellStart"/>
+      <w:r>
+        <w:rPr>
+          <w:color w:val="6AAB73"/>
+          <w:shd w:val="clear" w:color="auto" w:fill="293C40"/>
+          <w:lang w:val="en-US"/>
+        </w:rPr>
+        <w:t>s.lastName</w:t>
+      </w:r>
+      <w:proofErr w:type="spellEnd"/>
+      <w:r>
+        <w:rPr>
+          <w:color w:val="6AAB73"/>
+          <w:shd w:val="clear" w:color="auto" w:fill="293C40"/>
+          <w:lang w:val="en-US"/>
+        </w:rPr>
+        <w:t>=?1</w:t>
+      </w:r>
+      <w:r>
+        <w:rPr>
+          <w:color w:val="6AAB73"/>
+          <w:lang w:val="en-US"/>
+        </w:rPr>
+        <w:t>"</w:t>
+      </w:r>
+      <w:r>
+        <w:rPr>
+          <w:color w:val="BCBEC4"/>
+          <w:lang w:val="en-US"/>
+        </w:rPr>
+        <w:t>)</w:t>
+      </w:r>
+      <w:r>
+        <w:rPr>
+          <w:color w:val="BCBEC4"/>
+          <w:lang w:val="en-US"/>
+        </w:rPr>
+        <w:br/>
+        <w:t xml:space="preserve">    List&lt;Student&gt; </w:t>
+      </w:r>
+      <w:proofErr w:type="spellStart"/>
+      <w:r>
+        <w:rPr>
+          <w:color w:val="56A8F5"/>
+          <w:lang w:val="en-US"/>
+        </w:rPr>
+        <w:t>chercherStudenatApartieDeSonNom</w:t>
+      </w:r>
+      <w:proofErr w:type="spellEnd"/>
+      <w:r>
+        <w:rPr>
+          <w:color w:val="BCBEC4"/>
+          <w:lang w:val="en-US"/>
+        </w:rPr>
+        <w:t xml:space="preserve">(String </w:t>
+      </w:r>
+      <w:proofErr w:type="spellStart"/>
+      <w:r>
+        <w:rPr>
+          <w:color w:val="BCBEC4"/>
+          <w:lang w:val="en-US"/>
+        </w:rPr>
+        <w:t>lastName</w:t>
+      </w:r>
+      <w:proofErr w:type="spellEnd"/>
+      <w:r>
+        <w:rPr>
+          <w:color w:val="BCBEC4"/>
+          <w:lang w:val="en-US"/>
+        </w:rPr>
+        <w:t>);</w:t>
+      </w:r>
+      <w:r>
+        <w:rPr>
+          <w:color w:val="BCBEC4"/>
+          <w:lang w:val="en-US"/>
+        </w:rPr>
+        <w:br/>
+      </w:r>
+      <w:r>
+        <w:rPr>
+          <w:color w:val="BCBEC4"/>
+          <w:lang w:val="en-US"/>
+        </w:rPr>
+        <w:br/>
+        <w:t xml:space="preserve">    </w:t>
+      </w:r>
+      <w:r>
+        <w:rPr>
+          <w:color w:val="B3AE60"/>
+          <w:lang w:val="en-US"/>
+        </w:rPr>
+        <w:t>@Query</w:t>
+      </w:r>
+      <w:r>
+        <w:rPr>
+          <w:color w:val="BCBEC4"/>
+          <w:lang w:val="en-US"/>
+        </w:rPr>
+        <w:t xml:space="preserve">(value = </w:t>
+      </w:r>
+      <w:r>
+        <w:rPr>
+          <w:color w:val="6AAB73"/>
+          <w:lang w:val="en-US"/>
+        </w:rPr>
+        <w:t>"</w:t>
+      </w:r>
+      <w:r>
+        <w:rPr>
+          <w:color w:val="6AAB73"/>
+          <w:shd w:val="clear" w:color="auto" w:fill="293C40"/>
+          <w:lang w:val="en-US"/>
+        </w:rPr>
+        <w:t xml:space="preserve">select * from student where </w:t>
+      </w:r>
+      <w:proofErr w:type="spellStart"/>
+      <w:r>
+        <w:rPr>
+          <w:color w:val="6AAB73"/>
+          <w:shd w:val="clear" w:color="auto" w:fill="293C40"/>
+          <w:lang w:val="en-US"/>
+        </w:rPr>
+        <w:t>first_name</w:t>
+      </w:r>
+      <w:proofErr w:type="spellEnd"/>
+      <w:r>
+        <w:rPr>
+          <w:color w:val="6AAB73"/>
+          <w:shd w:val="clear" w:color="auto" w:fill="293C40"/>
+          <w:lang w:val="en-US"/>
+        </w:rPr>
+        <w:t>=?1</w:t>
+      </w:r>
+      <w:r>
+        <w:rPr>
+          <w:color w:val="6AAB73"/>
+          <w:lang w:val="en-US"/>
+        </w:rPr>
+        <w:t>"</w:t>
+      </w:r>
+      <w:r>
+        <w:rPr>
+          <w:color w:val="BCBEC4"/>
+          <w:lang w:val="en-US"/>
+        </w:rPr>
+        <w:t xml:space="preserve">,nativeQuery = </w:t>
+      </w:r>
+      <w:r>
+        <w:rPr>
+          <w:color w:val="CF8E6D"/>
+          <w:lang w:val="en-US"/>
+        </w:rPr>
+        <w:t>true</w:t>
+      </w:r>
+      <w:r>
+        <w:rPr>
+          <w:color w:val="BCBEC4"/>
+          <w:lang w:val="en-US"/>
+        </w:rPr>
+        <w:t>)</w:t>
+      </w:r>
+      <w:r>
+        <w:rPr>
+          <w:color w:val="BCBEC4"/>
+          <w:lang w:val="en-US"/>
+        </w:rPr>
+        <w:br/>
+        <w:t xml:space="preserve">    List&lt;Student&gt; </w:t>
+      </w:r>
+      <w:proofErr w:type="spellStart"/>
+      <w:r>
+        <w:rPr>
+          <w:color w:val="56A8F5"/>
+          <w:lang w:val="en-US"/>
+        </w:rPr>
+        <w:t>chercherStudenatApartieDeSonPrenomNativeQuery</w:t>
+      </w:r>
+      <w:proofErr w:type="spellEnd"/>
+      <w:r>
+        <w:rPr>
+          <w:color w:val="BCBEC4"/>
+          <w:lang w:val="en-US"/>
+        </w:rPr>
+        <w:t xml:space="preserve">(String </w:t>
+      </w:r>
+      <w:proofErr w:type="spellStart"/>
+      <w:r>
+        <w:rPr>
+          <w:color w:val="BCBEC4"/>
+          <w:lang w:val="en-US"/>
+        </w:rPr>
+        <w:t>firstName</w:t>
+      </w:r>
+      <w:proofErr w:type="spellEnd"/>
+      <w:r>
+        <w:rPr>
+          <w:color w:val="BCBEC4"/>
+          <w:lang w:val="en-US"/>
+        </w:rPr>
+        <w:t>);</w:t>
+      </w:r>
+      <w:r>
+        <w:rPr>
+          <w:color w:val="BCBEC4"/>
+          <w:lang w:val="en-US"/>
+        </w:rPr>
+        <w:br/>
+      </w:r>
+      <w:r>
+        <w:rPr>
+          <w:color w:val="BCBEC4"/>
+          <w:lang w:val="en-US"/>
+        </w:rPr>
+        <w:br/>
+        <w:t xml:space="preserve">    </w:t>
+      </w:r>
+      <w:r>
+        <w:rPr>
+          <w:color w:val="B3AE60"/>
+          <w:lang w:val="en-US"/>
+        </w:rPr>
+        <w:t>@Query</w:t>
+      </w:r>
+      <w:r>
+        <w:rPr>
+          <w:color w:val="BCBEC4"/>
+          <w:lang w:val="en-US"/>
+        </w:rPr>
+        <w:t xml:space="preserve">(value = </w:t>
+      </w:r>
+      <w:r>
+        <w:rPr>
+          <w:color w:val="6AAB73"/>
+          <w:lang w:val="en-US"/>
+        </w:rPr>
+        <w:t>"</w:t>
+      </w:r>
+      <w:r>
+        <w:rPr>
+          <w:color w:val="6AAB73"/>
+          <w:shd w:val="clear" w:color="auto" w:fill="293C40"/>
+          <w:lang w:val="en-US"/>
+        </w:rPr>
+        <w:t xml:space="preserve">select * from student where </w:t>
+      </w:r>
+      <w:proofErr w:type="spellStart"/>
+      <w:r>
+        <w:rPr>
+          <w:color w:val="6AAB73"/>
+          <w:shd w:val="clear" w:color="auto" w:fill="293C40"/>
+          <w:lang w:val="en-US"/>
+        </w:rPr>
+        <w:t>first_name</w:t>
+      </w:r>
+      <w:proofErr w:type="spellEnd"/>
+      <w:r>
+        <w:rPr>
+          <w:color w:val="6AAB73"/>
+          <w:shd w:val="clear" w:color="auto" w:fill="293C40"/>
+          <w:lang w:val="en-US"/>
+        </w:rPr>
+        <w:t>=:</w:t>
+      </w:r>
+      <w:proofErr w:type="spellStart"/>
+      <w:r>
+        <w:rPr>
+          <w:color w:val="6AAB73"/>
+          <w:shd w:val="clear" w:color="auto" w:fill="293C40"/>
+          <w:lang w:val="en-US"/>
+        </w:rPr>
+        <w:t>firstName</w:t>
+      </w:r>
+      <w:proofErr w:type="spellEnd"/>
+      <w:r>
+        <w:rPr>
+          <w:color w:val="6AAB73"/>
+          <w:lang w:val="en-US"/>
+        </w:rPr>
+        <w:t>"</w:t>
+      </w:r>
+      <w:r>
+        <w:rPr>
+          <w:color w:val="BCBEC4"/>
+          <w:lang w:val="en-US"/>
+        </w:rPr>
+        <w:t>,</w:t>
+      </w:r>
+      <w:proofErr w:type="spellStart"/>
+      <w:r>
+        <w:rPr>
+          <w:color w:val="BCBEC4"/>
+          <w:lang w:val="en-US"/>
+        </w:rPr>
+        <w:t>nativeQuery</w:t>
+      </w:r>
+      <w:proofErr w:type="spellEnd"/>
+      <w:r>
+        <w:rPr>
+          <w:color w:val="BCBEC4"/>
+          <w:lang w:val="en-US"/>
+        </w:rPr>
+        <w:t xml:space="preserve"> = </w:t>
+      </w:r>
+      <w:r>
+        <w:rPr>
+          <w:color w:val="CF8E6D"/>
+          <w:lang w:val="en-US"/>
+        </w:rPr>
+        <w:t>true</w:t>
+      </w:r>
+      <w:r>
+        <w:rPr>
+          <w:color w:val="BCBEC4"/>
+          <w:lang w:val="en-US"/>
+        </w:rPr>
+        <w:t>)</w:t>
+      </w:r>
+      <w:r>
+        <w:rPr>
+          <w:color w:val="BCBEC4"/>
+          <w:lang w:val="en-US"/>
+        </w:rPr>
+        <w:br/>
+        <w:t xml:space="preserve">    List&lt;Student&gt; </w:t>
+      </w:r>
+      <w:r>
+        <w:rPr>
+          <w:color w:val="56A8F5"/>
+          <w:lang w:val="en-US"/>
+        </w:rPr>
+        <w:t>chercherStudenatApartieDeSonPrenomNativeQueryUsingNamedParam</w:t>
+      </w:r>
+      <w:r>
+        <w:rPr>
+          <w:color w:val="BCBEC4"/>
+          <w:lang w:val="en-US"/>
+        </w:rPr>
+        <w:t>(</w:t>
+      </w:r>
+      <w:r>
+        <w:rPr>
+          <w:color w:val="B3AE60"/>
+          <w:lang w:val="en-US"/>
+        </w:rPr>
+        <w:t>@Param</w:t>
+      </w:r>
+      <w:r>
+        <w:rPr>
+          <w:color w:val="BCBEC4"/>
+          <w:lang w:val="en-US"/>
+        </w:rPr>
+        <w:t>(</w:t>
+      </w:r>
+      <w:r>
+        <w:rPr>
+          <w:color w:val="6AAB73"/>
+          <w:lang w:val="en-US"/>
+        </w:rPr>
+        <w:t>"firstName"</w:t>
+      </w:r>
+      <w:r>
+        <w:rPr>
+          <w:color w:val="BCBEC4"/>
+          <w:lang w:val="en-US"/>
+        </w:rPr>
+        <w:t xml:space="preserve">) String </w:t>
+      </w:r>
+      <w:proofErr w:type="spellStart"/>
+      <w:r>
+        <w:rPr>
+          <w:color w:val="BCBEC4"/>
+          <w:lang w:val="en-US"/>
+        </w:rPr>
+        <w:t>firstName</w:t>
+      </w:r>
+      <w:proofErr w:type="spellEnd"/>
+      <w:r>
+        <w:rPr>
+          <w:color w:val="BCBEC4"/>
+          <w:lang w:val="en-US"/>
+        </w:rPr>
+        <w:t>);</w:t>
+      </w:r>
+      <w:r>
+        <w:rPr>
+          <w:color w:val="BCBEC4"/>
+          <w:lang w:val="en-US"/>
+        </w:rPr>
+        <w:br/>
+      </w:r>
+      <w:r>
+        <w:rPr>
+          <w:color w:val="BCBEC4"/>
+          <w:lang w:val="en-US"/>
+        </w:rPr>
+        <w:br/>
+        <w:t>}</w:t>
+      </w:r>
+    </w:p>
+    <w:p>
+      <w:pPr>
+        <w:rPr>
+          <w:b/>
+          <w:bCs/>
+          <w:color w:val="FF0000"/>
+          <w:sz w:val="28"/>
+          <w:szCs w:val="28"/>
+          <w:lang w:val="en-US" w:eastAsia="fr-FR"/>
+        </w:rPr>
+      </w:pPr>
+    </w:p>
+    <w:p>
+      <w:pPr>
+        <w:rPr>
+          <w:b/>
+          <w:bCs/>
+          <w:color w:val="FF0000"/>
+          <w:sz w:val="28"/>
+          <w:szCs w:val="28"/>
+          <w:lang w:val="en-US" w:eastAsia="fr-FR"/>
+        </w:rPr>
+      </w:pPr>
+    </w:p>
+    <w:p>
+      <w:pPr>
+        <w:pBdr>
+          <w:top w:val="single" w:sz="2" w:space="0" w:color="E3E3E3"/>
+          <w:left w:val="single" w:sz="2" w:space="0" w:color="E3E3E3"/>
+          <w:bottom w:val="single" w:sz="2" w:space="0" w:color="E3E3E3"/>
+          <w:right w:val="single" w:sz="2" w:space="0" w:color="E3E3E3"/>
+        </w:pBdr>
+        <w:shd w:val="clear" w:color="auto" w:fill="FFFFFF"/>
+        <w:spacing w:after="300" w:line="240" w:lineRule="auto"/>
+        <w:rPr>
+          <w:rFonts w:ascii="Segoe UI" w:eastAsia="Times New Roman" w:hAnsi="Segoe UI" w:cs="Segoe UI"/>
+          <w:color w:val="0D0D0D"/>
+          <w:sz w:val="24"/>
+          <w:szCs w:val="24"/>
+          <w:lang w:eastAsia="fr-FR"/>
+        </w:rPr>
+      </w:pPr>
+      <w:r>
+        <w:rPr>
+          <w:rFonts w:ascii="Segoe UI" w:eastAsia="Times New Roman" w:hAnsi="Segoe UI" w:cs="Segoe UI"/>
+          <w:color w:val="0D0D0D"/>
+          <w:sz w:val="24"/>
+          <w:szCs w:val="24"/>
+          <w:lang w:eastAsia="fr-FR"/>
+        </w:rPr>
+        <w:t xml:space="preserve">Voici une explication de chaque annotation utilisée dans cette interface </w:t>
+      </w:r>
+      <w:proofErr w:type="spellStart"/>
+      <w:r>
+        <w:rPr>
+          <w:rFonts w:ascii="Ubuntu Mono" w:eastAsia="Times New Roman" w:hAnsi="Ubuntu Mono" w:cs="Courier New"/>
+          <w:b/>
+          <w:bCs/>
+          <w:color w:val="0D0D0D"/>
+          <w:sz w:val="21"/>
+          <w:szCs w:val="21"/>
+          <w:bdr w:val="single" w:sz="2" w:space="0" w:color="E3E3E3" w:frame="1"/>
+          <w:lang w:eastAsia="fr-FR"/>
+        </w:rPr>
+        <w:t>StudentRepository</w:t>
+      </w:r>
+      <w:proofErr w:type="spellEnd"/>
+      <w:r>
+        <w:rPr>
+          <w:rFonts w:ascii="Segoe UI" w:eastAsia="Times New Roman" w:hAnsi="Segoe UI" w:cs="Segoe UI"/>
+          <w:color w:val="0D0D0D"/>
+          <w:sz w:val="24"/>
+          <w:szCs w:val="24"/>
+          <w:lang w:eastAsia="fr-FR"/>
+        </w:rPr>
+        <w:t xml:space="preserve"> :</w:t>
+      </w:r>
+    </w:p>
+    <w:p>
+      <w:pPr>
+        <w:numPr>
+          <w:ilvl w:val="0"/>
+          <w:numId w:val="11"/>
+        </w:numPr>
+        <w:pBdr>
+          <w:top w:val="single" w:sz="2" w:space="0" w:color="E3E3E3"/>
+          <w:left w:val="single" w:sz="2" w:space="5" w:color="E3E3E3"/>
+          <w:bottom w:val="single" w:sz="2" w:space="0" w:color="E3E3E3"/>
+          <w:right w:val="single" w:sz="2" w:space="0" w:color="E3E3E3"/>
+        </w:pBdr>
+        <w:shd w:val="clear" w:color="auto" w:fill="FFFFFF"/>
+        <w:spacing w:after="0" w:line="240" w:lineRule="auto"/>
+        <w:rPr>
+          <w:rFonts w:ascii="Segoe UI" w:eastAsia="Times New Roman" w:hAnsi="Segoe UI" w:cs="Segoe UI"/>
+          <w:color w:val="0D0D0D"/>
+          <w:sz w:val="24"/>
+          <w:szCs w:val="24"/>
+          <w:lang w:eastAsia="fr-FR"/>
+        </w:rPr>
+      </w:pPr>
+      <w:r>
+        <w:rPr>
+          <w:rFonts w:ascii="Segoe UI" w:eastAsia="Times New Roman" w:hAnsi="Segoe UI" w:cs="Segoe UI"/>
+          <w:b/>
+          <w:bCs/>
+          <w:color w:val="0D0D0D"/>
+          <w:sz w:val="24"/>
+          <w:szCs w:val="24"/>
+          <w:bdr w:val="single" w:sz="2" w:space="0" w:color="E3E3E3" w:frame="1"/>
+          <w:lang w:eastAsia="fr-FR"/>
+        </w:rPr>
+        <w:t>@</w:t>
+      </w:r>
+      <w:proofErr w:type="gramStart"/>
+      <w:r>
+        <w:rPr>
+          <w:rFonts w:ascii="Segoe UI" w:eastAsia="Times New Roman" w:hAnsi="Segoe UI" w:cs="Segoe UI"/>
+          <w:b/>
+          <w:bCs/>
+          <w:color w:val="0D0D0D"/>
+          <w:sz w:val="24"/>
+          <w:szCs w:val="24"/>
+          <w:bdr w:val="single" w:sz="2" w:space="0" w:color="E3E3E3" w:frame="1"/>
+          <w:lang w:eastAsia="fr-FR"/>
+        </w:rPr>
+        <w:t>JpaRepository</w:t>
+      </w:r>
+      <w:r>
+        <w:rPr>
+          <w:rFonts w:ascii="Segoe UI" w:eastAsia="Times New Roman" w:hAnsi="Segoe UI" w:cs="Segoe UI"/>
+          <w:color w:val="0D0D0D"/>
+          <w:sz w:val="24"/>
+          <w:szCs w:val="24"/>
+          <w:lang w:eastAsia="fr-FR"/>
+        </w:rPr>
+        <w:t>:</w:t>
+      </w:r>
+      <w:proofErr w:type="gramEnd"/>
+    </w:p>
+    <w:p>
+      <w:pPr>
+        <w:numPr>
+          <w:ilvl w:val="1"/>
+          <w:numId w:val="11"/>
+        </w:numPr>
+        <w:pBdr>
+          <w:top w:val="single" w:sz="2" w:space="0" w:color="E3E3E3"/>
+          <w:left w:val="single" w:sz="2" w:space="0" w:color="E3E3E3"/>
+          <w:bottom w:val="single" w:sz="2" w:space="0" w:color="E3E3E3"/>
+          <w:right w:val="single" w:sz="2" w:space="0" w:color="E3E3E3"/>
+        </w:pBdr>
+        <w:shd w:val="clear" w:color="auto" w:fill="FFFFFF"/>
+        <w:spacing w:after="0" w:line="240" w:lineRule="auto"/>
+        <w:rPr>
+          <w:rFonts w:ascii="Segoe UI" w:eastAsia="Times New Roman" w:hAnsi="Segoe UI" w:cs="Segoe UI"/>
+          <w:color w:val="0D0D0D"/>
+          <w:sz w:val="24"/>
+          <w:szCs w:val="24"/>
+          <w:lang w:eastAsia="fr-FR"/>
+        </w:rPr>
+      </w:pPr>
+      <w:r>
+        <w:rPr>
+          <w:rFonts w:ascii="Segoe UI" w:eastAsia="Times New Roman" w:hAnsi="Segoe UI" w:cs="Segoe UI"/>
+          <w:color w:val="0D0D0D"/>
+          <w:sz w:val="24"/>
+          <w:szCs w:val="24"/>
+          <w:lang w:eastAsia="fr-FR"/>
+        </w:rPr>
+        <w:t>Cette annotation est fournie par Spring Data et est utilisée pour marquer une interface comme un référentiel (repository) qui gère les opérations CRUD pour une entité spécifique.</w:t>
+      </w:r>
+    </w:p>
+    <w:p>
+      <w:pPr>
+        <w:numPr>
+          <w:ilvl w:val="1"/>
+          <w:numId w:val="11"/>
+        </w:numPr>
+        <w:pBdr>
+          <w:top w:val="single" w:sz="2" w:space="0" w:color="E3E3E3"/>
+          <w:left w:val="single" w:sz="2" w:space="0" w:color="E3E3E3"/>
+          <w:bottom w:val="single" w:sz="2" w:space="0" w:color="E3E3E3"/>
+          <w:right w:val="single" w:sz="2" w:space="0" w:color="E3E3E3"/>
+        </w:pBdr>
+        <w:shd w:val="clear" w:color="auto" w:fill="FFFFFF"/>
+        <w:spacing w:after="0" w:line="240" w:lineRule="auto"/>
+        <w:rPr>
+          <w:rFonts w:ascii="Segoe UI" w:eastAsia="Times New Roman" w:hAnsi="Segoe UI" w:cs="Segoe UI"/>
+          <w:color w:val="0D0D0D"/>
+          <w:sz w:val="24"/>
+          <w:szCs w:val="24"/>
+          <w:lang w:eastAsia="fr-FR"/>
+        </w:rPr>
+      </w:pPr>
+      <w:r>
+        <w:rPr>
+          <w:rFonts w:ascii="Segoe UI" w:eastAsia="Times New Roman" w:hAnsi="Segoe UI" w:cs="Segoe UI"/>
+          <w:color w:val="0D0D0D"/>
+          <w:sz w:val="24"/>
+          <w:szCs w:val="24"/>
+          <w:lang w:eastAsia="fr-FR"/>
+        </w:rPr>
+        <w:t xml:space="preserve">Dans ce cas, l'interface </w:t>
+      </w:r>
+      <w:proofErr w:type="spellStart"/>
+      <w:r>
+        <w:rPr>
+          <w:rFonts w:ascii="Ubuntu Mono" w:eastAsia="Times New Roman" w:hAnsi="Ubuntu Mono" w:cs="Courier New"/>
+          <w:b/>
+          <w:bCs/>
+          <w:color w:val="0D0D0D"/>
+          <w:sz w:val="21"/>
+          <w:szCs w:val="21"/>
+          <w:bdr w:val="single" w:sz="2" w:space="0" w:color="E3E3E3" w:frame="1"/>
+          <w:lang w:eastAsia="fr-FR"/>
+        </w:rPr>
+        <w:t>StudentRepository</w:t>
+      </w:r>
+      <w:proofErr w:type="spellEnd"/>
+      <w:r>
+        <w:rPr>
+          <w:rFonts w:ascii="Segoe UI" w:eastAsia="Times New Roman" w:hAnsi="Segoe UI" w:cs="Segoe UI"/>
+          <w:color w:val="0D0D0D"/>
+          <w:sz w:val="24"/>
+          <w:szCs w:val="24"/>
+          <w:lang w:eastAsia="fr-FR"/>
+        </w:rPr>
+        <w:t xml:space="preserve"> gère les opérations CRUD pour l'entité </w:t>
+      </w:r>
+      <w:proofErr w:type="spellStart"/>
+      <w:r>
+        <w:rPr>
+          <w:rFonts w:ascii="Ubuntu Mono" w:eastAsia="Times New Roman" w:hAnsi="Ubuntu Mono" w:cs="Courier New"/>
+          <w:b/>
+          <w:bCs/>
+          <w:color w:val="0D0D0D"/>
+          <w:sz w:val="21"/>
+          <w:szCs w:val="21"/>
+          <w:bdr w:val="single" w:sz="2" w:space="0" w:color="E3E3E3" w:frame="1"/>
+          <w:lang w:eastAsia="fr-FR"/>
+        </w:rPr>
+        <w:t>Student</w:t>
+      </w:r>
+      <w:proofErr w:type="spellEnd"/>
+      <w:r>
+        <w:rPr>
+          <w:rFonts w:ascii="Segoe UI" w:eastAsia="Times New Roman" w:hAnsi="Segoe UI" w:cs="Segoe UI"/>
+          <w:color w:val="0D0D0D"/>
+          <w:sz w:val="24"/>
+          <w:szCs w:val="24"/>
+          <w:lang w:eastAsia="fr-FR"/>
+        </w:rPr>
+        <w:t>.</w:t>
+      </w:r>
+    </w:p>
+    <w:p>
+      <w:pPr>
+        <w:numPr>
+          <w:ilvl w:val="1"/>
+          <w:numId w:val="11"/>
+        </w:numPr>
+        <w:pBdr>
+          <w:top w:val="single" w:sz="2" w:space="0" w:color="E3E3E3"/>
+          <w:left w:val="single" w:sz="2" w:space="0" w:color="E3E3E3"/>
+          <w:bottom w:val="single" w:sz="2" w:space="0" w:color="E3E3E3"/>
+          <w:right w:val="single" w:sz="2" w:space="0" w:color="E3E3E3"/>
+        </w:pBdr>
+        <w:shd w:val="clear" w:color="auto" w:fill="FFFFFF"/>
+        <w:spacing w:after="0" w:line="240" w:lineRule="auto"/>
+        <w:rPr>
+          <w:rFonts w:ascii="Segoe UI" w:eastAsia="Times New Roman" w:hAnsi="Segoe UI" w:cs="Segoe UI"/>
+          <w:color w:val="0D0D0D"/>
+          <w:sz w:val="24"/>
+          <w:szCs w:val="24"/>
+          <w:lang w:eastAsia="fr-FR"/>
+        </w:rPr>
+      </w:pPr>
+      <w:proofErr w:type="spellStart"/>
+      <w:r>
+        <w:rPr>
+          <w:rFonts w:ascii="Ubuntu Mono" w:eastAsia="Times New Roman" w:hAnsi="Ubuntu Mono" w:cs="Courier New"/>
+          <w:b/>
+          <w:bCs/>
+          <w:color w:val="0D0D0D"/>
+          <w:sz w:val="21"/>
+          <w:szCs w:val="21"/>
+          <w:bdr w:val="single" w:sz="2" w:space="0" w:color="E3E3E3" w:frame="1"/>
+          <w:lang w:eastAsia="fr-FR"/>
+        </w:rPr>
+        <w:t>JpaRepository</w:t>
+      </w:r>
+      <w:proofErr w:type="spellEnd"/>
+      <w:r>
+        <w:rPr>
+          <w:rFonts w:ascii="Segoe UI" w:eastAsia="Times New Roman" w:hAnsi="Segoe UI" w:cs="Segoe UI"/>
+          <w:color w:val="0D0D0D"/>
+          <w:sz w:val="24"/>
+          <w:szCs w:val="24"/>
+          <w:lang w:eastAsia="fr-FR"/>
+        </w:rPr>
+        <w:t xml:space="preserve"> étend l'interface </w:t>
+      </w:r>
+      <w:proofErr w:type="spellStart"/>
+      <w:r>
+        <w:rPr>
+          <w:rFonts w:ascii="Ubuntu Mono" w:eastAsia="Times New Roman" w:hAnsi="Ubuntu Mono" w:cs="Courier New"/>
+          <w:b/>
+          <w:bCs/>
+          <w:color w:val="0D0D0D"/>
+          <w:sz w:val="21"/>
+          <w:szCs w:val="21"/>
+          <w:bdr w:val="single" w:sz="2" w:space="0" w:color="E3E3E3" w:frame="1"/>
+          <w:lang w:eastAsia="fr-FR"/>
+        </w:rPr>
+        <w:t>CrudRepository</w:t>
+      </w:r>
+      <w:proofErr w:type="spellEnd"/>
+      <w:r>
+        <w:rPr>
+          <w:rFonts w:ascii="Segoe UI" w:eastAsia="Times New Roman" w:hAnsi="Segoe UI" w:cs="Segoe UI"/>
+          <w:color w:val="0D0D0D"/>
+          <w:sz w:val="24"/>
+          <w:szCs w:val="24"/>
+          <w:lang w:eastAsia="fr-FR"/>
+        </w:rPr>
+        <w:t xml:space="preserve"> et fournit des méthodes pour effectuer des opérations de base sur les entités, telles que </w:t>
+      </w:r>
+      <w:proofErr w:type="spellStart"/>
+      <w:proofErr w:type="gramStart"/>
+      <w:r>
+        <w:rPr>
+          <w:rFonts w:ascii="Ubuntu Mono" w:eastAsia="Times New Roman" w:hAnsi="Ubuntu Mono" w:cs="Courier New"/>
+          <w:b/>
+          <w:bCs/>
+          <w:color w:val="0D0D0D"/>
+          <w:sz w:val="21"/>
+          <w:szCs w:val="21"/>
+          <w:bdr w:val="single" w:sz="2" w:space="0" w:color="E3E3E3" w:frame="1"/>
+          <w:lang w:eastAsia="fr-FR"/>
+        </w:rPr>
+        <w:t>save</w:t>
+      </w:r>
+      <w:proofErr w:type="spellEnd"/>
+      <w:r>
+        <w:rPr>
+          <w:rFonts w:ascii="Ubuntu Mono" w:eastAsia="Times New Roman" w:hAnsi="Ubuntu Mono" w:cs="Courier New"/>
+          <w:b/>
+          <w:bCs/>
+          <w:color w:val="0D0D0D"/>
+          <w:sz w:val="21"/>
+          <w:szCs w:val="21"/>
+          <w:bdr w:val="single" w:sz="2" w:space="0" w:color="E3E3E3" w:frame="1"/>
+          <w:lang w:eastAsia="fr-FR"/>
+        </w:rPr>
+        <w:t>(</w:t>
+      </w:r>
+      <w:proofErr w:type="gramEnd"/>
+      <w:r>
+        <w:rPr>
+          <w:rFonts w:ascii="Ubuntu Mono" w:eastAsia="Times New Roman" w:hAnsi="Ubuntu Mono" w:cs="Courier New"/>
+          <w:b/>
+          <w:bCs/>
+          <w:color w:val="0D0D0D"/>
+          <w:sz w:val="21"/>
+          <w:szCs w:val="21"/>
+          <w:bdr w:val="single" w:sz="2" w:space="0" w:color="E3E3E3" w:frame="1"/>
+          <w:lang w:eastAsia="fr-FR"/>
+        </w:rPr>
+        <w:t>)</w:t>
+      </w:r>
+      <w:r>
+        <w:rPr>
+          <w:rFonts w:ascii="Segoe UI" w:eastAsia="Times New Roman" w:hAnsi="Segoe UI" w:cs="Segoe UI"/>
+          <w:color w:val="0D0D0D"/>
+          <w:sz w:val="24"/>
+          <w:szCs w:val="24"/>
+          <w:lang w:eastAsia="fr-FR"/>
+        </w:rPr>
+        <w:t xml:space="preserve">, </w:t>
+      </w:r>
+      <w:proofErr w:type="spellStart"/>
+      <w:r>
+        <w:rPr>
+          <w:rFonts w:ascii="Ubuntu Mono" w:eastAsia="Times New Roman" w:hAnsi="Ubuntu Mono" w:cs="Courier New"/>
+          <w:b/>
+          <w:bCs/>
+          <w:color w:val="0D0D0D"/>
+          <w:sz w:val="21"/>
+          <w:szCs w:val="21"/>
+          <w:bdr w:val="single" w:sz="2" w:space="0" w:color="E3E3E3" w:frame="1"/>
+          <w:lang w:eastAsia="fr-FR"/>
+        </w:rPr>
+        <w:t>findById</w:t>
+      </w:r>
+      <w:proofErr w:type="spellEnd"/>
+      <w:r>
+        <w:rPr>
+          <w:rFonts w:ascii="Ubuntu Mono" w:eastAsia="Times New Roman" w:hAnsi="Ubuntu Mono" w:cs="Courier New"/>
+          <w:b/>
+          <w:bCs/>
+          <w:color w:val="0D0D0D"/>
+          <w:sz w:val="21"/>
+          <w:szCs w:val="21"/>
+          <w:bdr w:val="single" w:sz="2" w:space="0" w:color="E3E3E3" w:frame="1"/>
+          <w:lang w:eastAsia="fr-FR"/>
+        </w:rPr>
+        <w:t>()</w:t>
+      </w:r>
+      <w:r>
+        <w:rPr>
+          <w:rFonts w:ascii="Segoe UI" w:eastAsia="Times New Roman" w:hAnsi="Segoe UI" w:cs="Segoe UI"/>
+          <w:color w:val="0D0D0D"/>
+          <w:sz w:val="24"/>
+          <w:szCs w:val="24"/>
+          <w:lang w:eastAsia="fr-FR"/>
+        </w:rPr>
+        <w:t xml:space="preserve">, </w:t>
+      </w:r>
+      <w:proofErr w:type="spellStart"/>
+      <w:r>
+        <w:rPr>
+          <w:rFonts w:ascii="Ubuntu Mono" w:eastAsia="Times New Roman" w:hAnsi="Ubuntu Mono" w:cs="Courier New"/>
+          <w:b/>
+          <w:bCs/>
+          <w:color w:val="0D0D0D"/>
+          <w:sz w:val="21"/>
+          <w:szCs w:val="21"/>
+          <w:bdr w:val="single" w:sz="2" w:space="0" w:color="E3E3E3" w:frame="1"/>
+          <w:lang w:eastAsia="fr-FR"/>
+        </w:rPr>
+        <w:t>findAll</w:t>
+      </w:r>
+      <w:proofErr w:type="spellEnd"/>
+      <w:r>
+        <w:rPr>
+          <w:rFonts w:ascii="Ubuntu Mono" w:eastAsia="Times New Roman" w:hAnsi="Ubuntu Mono" w:cs="Courier New"/>
+          <w:b/>
+          <w:bCs/>
+          <w:color w:val="0D0D0D"/>
+          <w:sz w:val="21"/>
+          <w:szCs w:val="21"/>
+          <w:bdr w:val="single" w:sz="2" w:space="0" w:color="E3E3E3" w:frame="1"/>
+          <w:lang w:eastAsia="fr-FR"/>
+        </w:rPr>
+        <w:t>()</w:t>
+      </w:r>
+      <w:r>
+        <w:rPr>
+          <w:rFonts w:ascii="Segoe UI" w:eastAsia="Times New Roman" w:hAnsi="Segoe UI" w:cs="Segoe UI"/>
+          <w:color w:val="0D0D0D"/>
+          <w:sz w:val="24"/>
+          <w:szCs w:val="24"/>
+          <w:lang w:eastAsia="fr-FR"/>
+        </w:rPr>
+        <w:t>, etc.</w:t>
+      </w:r>
+    </w:p>
+    <w:p>
+      <w:pPr>
+        <w:numPr>
+          <w:ilvl w:val="0"/>
+          <w:numId w:val="11"/>
+        </w:numPr>
+        <w:pBdr>
+          <w:top w:val="single" w:sz="2" w:space="0" w:color="E3E3E3"/>
+          <w:left w:val="single" w:sz="2" w:space="5" w:color="E3E3E3"/>
+          <w:bottom w:val="single" w:sz="2" w:space="0" w:color="E3E3E3"/>
+          <w:right w:val="single" w:sz="2" w:space="0" w:color="E3E3E3"/>
+        </w:pBdr>
+        <w:shd w:val="clear" w:color="auto" w:fill="FFFFFF"/>
+        <w:spacing w:after="0" w:line="240" w:lineRule="auto"/>
+        <w:rPr>
+          <w:rFonts w:ascii="Segoe UI" w:eastAsia="Times New Roman" w:hAnsi="Segoe UI" w:cs="Segoe UI"/>
+          <w:color w:val="0D0D0D"/>
+          <w:sz w:val="24"/>
+          <w:szCs w:val="24"/>
+          <w:lang w:eastAsia="fr-FR"/>
+        </w:rPr>
+      </w:pPr>
+      <w:r>
+        <w:rPr>
+          <w:rFonts w:ascii="Segoe UI" w:eastAsia="Times New Roman" w:hAnsi="Segoe UI" w:cs="Segoe UI"/>
+          <w:b/>
+          <w:bCs/>
+          <w:color w:val="0D0D0D"/>
+          <w:sz w:val="24"/>
+          <w:szCs w:val="24"/>
+          <w:bdr w:val="single" w:sz="2" w:space="0" w:color="E3E3E3" w:frame="1"/>
+          <w:lang w:eastAsia="fr-FR"/>
+        </w:rPr>
+        <w:t>@</w:t>
+      </w:r>
+      <w:proofErr w:type="gramStart"/>
+      <w:r>
+        <w:rPr>
+          <w:rFonts w:ascii="Segoe UI" w:eastAsia="Times New Roman" w:hAnsi="Segoe UI" w:cs="Segoe UI"/>
+          <w:b/>
+          <w:bCs/>
+          <w:color w:val="0D0D0D"/>
+          <w:sz w:val="24"/>
+          <w:szCs w:val="24"/>
+          <w:bdr w:val="single" w:sz="2" w:space="0" w:color="E3E3E3" w:frame="1"/>
+          <w:lang w:eastAsia="fr-FR"/>
+        </w:rPr>
+        <w:t>Query</w:t>
+      </w:r>
+      <w:r>
+        <w:rPr>
+          <w:rFonts w:ascii="Segoe UI" w:eastAsia="Times New Roman" w:hAnsi="Segoe UI" w:cs="Segoe UI"/>
+          <w:color w:val="0D0D0D"/>
+          <w:sz w:val="24"/>
+          <w:szCs w:val="24"/>
+          <w:lang w:eastAsia="fr-FR"/>
+        </w:rPr>
+        <w:t>:</w:t>
+      </w:r>
+      <w:proofErr w:type="gramEnd"/>
+    </w:p>
+    <w:p>
+      <w:pPr>
+        <w:numPr>
+          <w:ilvl w:val="1"/>
+          <w:numId w:val="11"/>
+        </w:numPr>
+        <w:pBdr>
+          <w:top w:val="single" w:sz="2" w:space="0" w:color="E3E3E3"/>
+          <w:left w:val="single" w:sz="2" w:space="0" w:color="E3E3E3"/>
+          <w:bottom w:val="single" w:sz="2" w:space="0" w:color="E3E3E3"/>
+          <w:right w:val="single" w:sz="2" w:space="0" w:color="E3E3E3"/>
+        </w:pBdr>
+        <w:shd w:val="clear" w:color="auto" w:fill="FFFFFF"/>
+        <w:spacing w:after="0" w:line="240" w:lineRule="auto"/>
+        <w:rPr>
+          <w:rFonts w:ascii="Segoe UI" w:eastAsia="Times New Roman" w:hAnsi="Segoe UI" w:cs="Segoe UI"/>
+          <w:color w:val="0D0D0D"/>
+          <w:sz w:val="24"/>
+          <w:szCs w:val="24"/>
+          <w:lang w:eastAsia="fr-FR"/>
+        </w:rPr>
+      </w:pPr>
+      <w:r>
+        <w:rPr>
+          <w:rFonts w:ascii="Segoe UI" w:eastAsia="Times New Roman" w:hAnsi="Segoe UI" w:cs="Segoe UI"/>
+          <w:color w:val="0D0D0D"/>
+          <w:sz w:val="24"/>
+          <w:szCs w:val="24"/>
+          <w:lang w:eastAsia="fr-FR"/>
+        </w:rPr>
+        <w:t>Cette annotation est utilisée pour définir des requêtes personnalisées pour récupérer des données de la base de données.</w:t>
+      </w:r>
+    </w:p>
+    <w:p>
+      <w:pPr>
+        <w:numPr>
+          <w:ilvl w:val="1"/>
+          <w:numId w:val="11"/>
+        </w:numPr>
+        <w:pBdr>
+          <w:top w:val="single" w:sz="2" w:space="0" w:color="E3E3E3"/>
+          <w:left w:val="single" w:sz="2" w:space="0" w:color="E3E3E3"/>
+          <w:bottom w:val="single" w:sz="2" w:space="0" w:color="E3E3E3"/>
+          <w:right w:val="single" w:sz="2" w:space="0" w:color="E3E3E3"/>
+        </w:pBdr>
+        <w:shd w:val="clear" w:color="auto" w:fill="FFFFFF"/>
+        <w:spacing w:after="0" w:line="240" w:lineRule="auto"/>
+        <w:rPr>
+          <w:rFonts w:ascii="Segoe UI" w:eastAsia="Times New Roman" w:hAnsi="Segoe UI" w:cs="Segoe UI"/>
+          <w:color w:val="0D0D0D"/>
+          <w:sz w:val="24"/>
+          <w:szCs w:val="24"/>
+          <w:lang w:eastAsia="fr-FR"/>
+        </w:rPr>
+      </w:pPr>
+      <w:r>
+        <w:rPr>
+          <w:rFonts w:ascii="Segoe UI" w:eastAsia="Times New Roman" w:hAnsi="Segoe UI" w:cs="Segoe UI"/>
+          <w:color w:val="0D0D0D"/>
+          <w:sz w:val="24"/>
+          <w:szCs w:val="24"/>
+          <w:lang w:eastAsia="fr-FR"/>
+        </w:rPr>
+        <w:t xml:space="preserve">Elle peut être utilisée pour écrire des requêtes JPQL (Java </w:t>
+      </w:r>
+      <w:proofErr w:type="spellStart"/>
+      <w:r>
+        <w:rPr>
+          <w:rFonts w:ascii="Segoe UI" w:eastAsia="Times New Roman" w:hAnsi="Segoe UI" w:cs="Segoe UI"/>
+          <w:color w:val="0D0D0D"/>
+          <w:sz w:val="24"/>
+          <w:szCs w:val="24"/>
+          <w:lang w:eastAsia="fr-FR"/>
+        </w:rPr>
+        <w:t>Persistence</w:t>
+      </w:r>
+      <w:proofErr w:type="spellEnd"/>
+      <w:r>
+        <w:rPr>
+          <w:rFonts w:ascii="Segoe UI" w:eastAsia="Times New Roman" w:hAnsi="Segoe UI" w:cs="Segoe UI"/>
+          <w:color w:val="0D0D0D"/>
+          <w:sz w:val="24"/>
+          <w:szCs w:val="24"/>
+          <w:lang w:eastAsia="fr-FR"/>
+        </w:rPr>
+        <w:t xml:space="preserve"> </w:t>
+      </w:r>
+      <w:proofErr w:type="spellStart"/>
+      <w:r>
+        <w:rPr>
+          <w:rFonts w:ascii="Segoe UI" w:eastAsia="Times New Roman" w:hAnsi="Segoe UI" w:cs="Segoe UI"/>
+          <w:color w:val="0D0D0D"/>
+          <w:sz w:val="24"/>
+          <w:szCs w:val="24"/>
+          <w:lang w:eastAsia="fr-FR"/>
+        </w:rPr>
+        <w:t>Query</w:t>
+      </w:r>
+      <w:proofErr w:type="spellEnd"/>
+      <w:r>
+        <w:rPr>
+          <w:rFonts w:ascii="Segoe UI" w:eastAsia="Times New Roman" w:hAnsi="Segoe UI" w:cs="Segoe UI"/>
+          <w:color w:val="0D0D0D"/>
+          <w:sz w:val="24"/>
+          <w:szCs w:val="24"/>
+          <w:lang w:eastAsia="fr-FR"/>
+        </w:rPr>
+        <w:t xml:space="preserve"> </w:t>
+      </w:r>
+      <w:proofErr w:type="spellStart"/>
+      <w:r>
+        <w:rPr>
+          <w:rFonts w:ascii="Segoe UI" w:eastAsia="Times New Roman" w:hAnsi="Segoe UI" w:cs="Segoe UI"/>
+          <w:color w:val="0D0D0D"/>
+          <w:sz w:val="24"/>
+          <w:szCs w:val="24"/>
+          <w:lang w:eastAsia="fr-FR"/>
+        </w:rPr>
+        <w:t>Language</w:t>
+      </w:r>
+      <w:proofErr w:type="spellEnd"/>
+      <w:r>
+        <w:rPr>
+          <w:rFonts w:ascii="Segoe UI" w:eastAsia="Times New Roman" w:hAnsi="Segoe UI" w:cs="Segoe UI"/>
+          <w:color w:val="0D0D0D"/>
+          <w:sz w:val="24"/>
+          <w:szCs w:val="24"/>
+          <w:lang w:eastAsia="fr-FR"/>
+        </w:rPr>
+        <w:t>) ou des requêtes SQL natives.</w:t>
+      </w:r>
+    </w:p>
+    <w:p>
+      <w:pPr>
+        <w:numPr>
+          <w:ilvl w:val="1"/>
+          <w:numId w:val="11"/>
+        </w:numPr>
+        <w:pBdr>
+          <w:top w:val="single" w:sz="2" w:space="0" w:color="E3E3E3"/>
+          <w:left w:val="single" w:sz="2" w:space="0" w:color="E3E3E3"/>
+          <w:bottom w:val="single" w:sz="2" w:space="0" w:color="E3E3E3"/>
+          <w:right w:val="single" w:sz="2" w:space="0" w:color="E3E3E3"/>
+        </w:pBdr>
+        <w:shd w:val="clear" w:color="auto" w:fill="FFFFFF"/>
+        <w:spacing w:after="0" w:line="240" w:lineRule="auto"/>
+        <w:rPr>
+          <w:rFonts w:ascii="Segoe UI" w:eastAsia="Times New Roman" w:hAnsi="Segoe UI" w:cs="Segoe UI"/>
+          <w:color w:val="0D0D0D"/>
+          <w:sz w:val="24"/>
+          <w:szCs w:val="24"/>
+          <w:lang w:eastAsia="fr-FR"/>
+        </w:rPr>
+      </w:pPr>
+      <w:r>
+        <w:rPr>
+          <w:rFonts w:ascii="Segoe UI" w:eastAsia="Times New Roman" w:hAnsi="Segoe UI" w:cs="Segoe UI"/>
+          <w:color w:val="0D0D0D"/>
+          <w:sz w:val="24"/>
+          <w:szCs w:val="24"/>
+          <w:lang w:eastAsia="fr-FR"/>
+        </w:rPr>
+        <w:t xml:space="preserve">Elle peut être utilisée avec ou sans la propriété </w:t>
+      </w:r>
+      <w:proofErr w:type="spellStart"/>
+      <w:r>
+        <w:rPr>
+          <w:rFonts w:ascii="Ubuntu Mono" w:eastAsia="Times New Roman" w:hAnsi="Ubuntu Mono" w:cs="Courier New"/>
+          <w:b/>
+          <w:bCs/>
+          <w:color w:val="0D0D0D"/>
+          <w:sz w:val="21"/>
+          <w:szCs w:val="21"/>
+          <w:bdr w:val="single" w:sz="2" w:space="0" w:color="E3E3E3" w:frame="1"/>
+          <w:lang w:eastAsia="fr-FR"/>
+        </w:rPr>
+        <w:t>nativeQuery</w:t>
+      </w:r>
+      <w:proofErr w:type="spellEnd"/>
+      <w:r>
+        <w:rPr>
+          <w:rFonts w:ascii="Segoe UI" w:eastAsia="Times New Roman" w:hAnsi="Segoe UI" w:cs="Segoe UI"/>
+          <w:color w:val="0D0D0D"/>
+          <w:sz w:val="24"/>
+          <w:szCs w:val="24"/>
+          <w:lang w:eastAsia="fr-FR"/>
+        </w:rPr>
+        <w:t xml:space="preserve"> pour spécifier si la requête est JPQL ou SQL native.</w:t>
+      </w:r>
+    </w:p>
+    <w:p>
+      <w:pPr>
+        <w:numPr>
+          <w:ilvl w:val="1"/>
+          <w:numId w:val="11"/>
+        </w:numPr>
+        <w:pBdr>
+          <w:top w:val="single" w:sz="2" w:space="0" w:color="E3E3E3"/>
+          <w:left w:val="single" w:sz="2" w:space="0" w:color="E3E3E3"/>
+          <w:bottom w:val="single" w:sz="2" w:space="0" w:color="E3E3E3"/>
+          <w:right w:val="single" w:sz="2" w:space="0" w:color="E3E3E3"/>
+        </w:pBdr>
+        <w:shd w:val="clear" w:color="auto" w:fill="FFFFFF"/>
+        <w:spacing w:after="0" w:line="240" w:lineRule="auto"/>
+        <w:rPr>
+          <w:rFonts w:ascii="Segoe UI" w:eastAsia="Times New Roman" w:hAnsi="Segoe UI" w:cs="Segoe UI"/>
+          <w:color w:val="0D0D0D"/>
+          <w:sz w:val="24"/>
+          <w:szCs w:val="24"/>
+          <w:lang w:eastAsia="fr-FR"/>
+        </w:rPr>
+      </w:pPr>
+      <w:r>
+        <w:rPr>
+          <w:rFonts w:ascii="Segoe UI" w:eastAsia="Times New Roman" w:hAnsi="Segoe UI" w:cs="Segoe UI"/>
+          <w:color w:val="0D0D0D"/>
+          <w:sz w:val="24"/>
+          <w:szCs w:val="24"/>
+          <w:lang w:eastAsia="fr-FR"/>
+        </w:rPr>
+        <w:lastRenderedPageBreak/>
+        <w:t xml:space="preserve">Dans les exemples ci-dessus, </w:t>
+      </w:r>
+      <w:r>
+        <w:rPr>
+          <w:rFonts w:ascii="Ubuntu Mono" w:eastAsia="Times New Roman" w:hAnsi="Ubuntu Mono" w:cs="Courier New"/>
+          <w:b/>
+          <w:bCs/>
+          <w:color w:val="0D0D0D"/>
+          <w:sz w:val="21"/>
+          <w:szCs w:val="21"/>
+          <w:bdr w:val="single" w:sz="2" w:space="0" w:color="E3E3E3" w:frame="1"/>
+          <w:lang w:eastAsia="fr-FR"/>
+        </w:rPr>
+        <w:t>@Query</w:t>
+      </w:r>
+      <w:r>
+        <w:rPr>
+          <w:rFonts w:ascii="Segoe UI" w:eastAsia="Times New Roman" w:hAnsi="Segoe UI" w:cs="Segoe UI"/>
+          <w:color w:val="0D0D0D"/>
+          <w:sz w:val="24"/>
+          <w:szCs w:val="24"/>
+          <w:lang w:eastAsia="fr-FR"/>
+        </w:rPr>
+        <w:t xml:space="preserve"> est utilisée pour définir des requêtes JPQL et SQL natives pour rechercher des étudiants en fonction de certains critères.</w:t>
+      </w:r>
+    </w:p>
+    <w:p>
+      <w:pPr>
+        <w:numPr>
+          <w:ilvl w:val="0"/>
+          <w:numId w:val="11"/>
+        </w:numPr>
+        <w:pBdr>
+          <w:top w:val="single" w:sz="2" w:space="0" w:color="E3E3E3"/>
+          <w:left w:val="single" w:sz="2" w:space="5" w:color="E3E3E3"/>
+          <w:bottom w:val="single" w:sz="2" w:space="0" w:color="E3E3E3"/>
+          <w:right w:val="single" w:sz="2" w:space="0" w:color="E3E3E3"/>
+        </w:pBdr>
+        <w:shd w:val="clear" w:color="auto" w:fill="FFFFFF"/>
+        <w:spacing w:after="0" w:line="240" w:lineRule="auto"/>
+        <w:rPr>
+          <w:rFonts w:ascii="Segoe UI" w:eastAsia="Times New Roman" w:hAnsi="Segoe UI" w:cs="Segoe UI"/>
+          <w:color w:val="0D0D0D"/>
+          <w:sz w:val="24"/>
+          <w:szCs w:val="24"/>
+          <w:lang w:eastAsia="fr-FR"/>
+        </w:rPr>
+      </w:pPr>
+      <w:r>
+        <w:rPr>
+          <w:rFonts w:ascii="Segoe UI" w:eastAsia="Times New Roman" w:hAnsi="Segoe UI" w:cs="Segoe UI"/>
+          <w:b/>
+          <w:bCs/>
+          <w:color w:val="0D0D0D"/>
+          <w:sz w:val="24"/>
+          <w:szCs w:val="24"/>
+          <w:bdr w:val="single" w:sz="2" w:space="0" w:color="E3E3E3" w:frame="1"/>
+          <w:lang w:eastAsia="fr-FR"/>
+        </w:rPr>
+        <w:t>@</w:t>
+      </w:r>
+      <w:proofErr w:type="gramStart"/>
+      <w:r>
+        <w:rPr>
+          <w:rFonts w:ascii="Segoe UI" w:eastAsia="Times New Roman" w:hAnsi="Segoe UI" w:cs="Segoe UI"/>
+          <w:b/>
+          <w:bCs/>
+          <w:color w:val="0D0D0D"/>
+          <w:sz w:val="24"/>
+          <w:szCs w:val="24"/>
+          <w:bdr w:val="single" w:sz="2" w:space="0" w:color="E3E3E3" w:frame="1"/>
+          <w:lang w:eastAsia="fr-FR"/>
+        </w:rPr>
+        <w:t>Param</w:t>
+      </w:r>
+      <w:r>
+        <w:rPr>
+          <w:rFonts w:ascii="Segoe UI" w:eastAsia="Times New Roman" w:hAnsi="Segoe UI" w:cs="Segoe UI"/>
+          <w:color w:val="0D0D0D"/>
+          <w:sz w:val="24"/>
+          <w:szCs w:val="24"/>
+          <w:lang w:eastAsia="fr-FR"/>
+        </w:rPr>
+        <w:t>:</w:t>
+      </w:r>
+      <w:proofErr w:type="gramEnd"/>
+    </w:p>
+    <w:p>
+      <w:pPr>
+        <w:numPr>
+          <w:ilvl w:val="1"/>
+          <w:numId w:val="11"/>
+        </w:numPr>
+        <w:pBdr>
+          <w:top w:val="single" w:sz="2" w:space="0" w:color="E3E3E3"/>
+          <w:left w:val="single" w:sz="2" w:space="0" w:color="E3E3E3"/>
+          <w:bottom w:val="single" w:sz="2" w:space="0" w:color="E3E3E3"/>
+          <w:right w:val="single" w:sz="2" w:space="0" w:color="E3E3E3"/>
+        </w:pBdr>
+        <w:shd w:val="clear" w:color="auto" w:fill="FFFFFF"/>
+        <w:spacing w:after="0" w:line="240" w:lineRule="auto"/>
+        <w:rPr>
+          <w:rFonts w:ascii="Segoe UI" w:eastAsia="Times New Roman" w:hAnsi="Segoe UI" w:cs="Segoe UI"/>
+          <w:color w:val="0D0D0D"/>
+          <w:sz w:val="24"/>
+          <w:szCs w:val="24"/>
+          <w:lang w:eastAsia="fr-FR"/>
+        </w:rPr>
+      </w:pPr>
+      <w:r>
+        <w:rPr>
+          <w:rFonts w:ascii="Segoe UI" w:eastAsia="Times New Roman" w:hAnsi="Segoe UI" w:cs="Segoe UI"/>
+          <w:color w:val="0D0D0D"/>
+          <w:sz w:val="24"/>
+          <w:szCs w:val="24"/>
+          <w:lang w:eastAsia="fr-FR"/>
+        </w:rPr>
+        <w:t>Cette annotation est utilisée pour mapper les paramètres de la méthode à des paramètres de requête dans une requête JPQL ou SQL native.</w:t>
+      </w:r>
+    </w:p>
+    <w:p>
+      <w:pPr>
+        <w:numPr>
+          <w:ilvl w:val="1"/>
+          <w:numId w:val="11"/>
+        </w:numPr>
+        <w:pBdr>
+          <w:top w:val="single" w:sz="2" w:space="0" w:color="E3E3E3"/>
+          <w:left w:val="single" w:sz="2" w:space="0" w:color="E3E3E3"/>
+          <w:bottom w:val="single" w:sz="2" w:space="0" w:color="E3E3E3"/>
+          <w:right w:val="single" w:sz="2" w:space="0" w:color="E3E3E3"/>
+        </w:pBdr>
+        <w:shd w:val="clear" w:color="auto" w:fill="FFFFFF"/>
+        <w:spacing w:after="0" w:line="240" w:lineRule="auto"/>
+        <w:rPr>
+          <w:rFonts w:ascii="Segoe UI" w:eastAsia="Times New Roman" w:hAnsi="Segoe UI" w:cs="Segoe UI"/>
+          <w:color w:val="0D0D0D"/>
+          <w:sz w:val="24"/>
+          <w:szCs w:val="24"/>
+          <w:lang w:eastAsia="fr-FR"/>
+        </w:rPr>
+      </w:pPr>
+      <w:r>
+        <w:rPr>
+          <w:rFonts w:ascii="Segoe UI" w:eastAsia="Times New Roman" w:hAnsi="Segoe UI" w:cs="Segoe UI"/>
+          <w:color w:val="0D0D0D"/>
+          <w:sz w:val="24"/>
+          <w:szCs w:val="24"/>
+          <w:lang w:eastAsia="fr-FR"/>
+        </w:rPr>
+        <w:t xml:space="preserve">Elle est utilisée avec </w:t>
+      </w:r>
+      <w:r>
+        <w:rPr>
+          <w:rFonts w:ascii="Ubuntu Mono" w:eastAsia="Times New Roman" w:hAnsi="Ubuntu Mono" w:cs="Courier New"/>
+          <w:b/>
+          <w:bCs/>
+          <w:color w:val="0D0D0D"/>
+          <w:sz w:val="21"/>
+          <w:szCs w:val="21"/>
+          <w:bdr w:val="single" w:sz="2" w:space="0" w:color="E3E3E3" w:frame="1"/>
+          <w:lang w:eastAsia="fr-FR"/>
+        </w:rPr>
+        <w:t>@Query</w:t>
+      </w:r>
+      <w:r>
+        <w:rPr>
+          <w:rFonts w:ascii="Segoe UI" w:eastAsia="Times New Roman" w:hAnsi="Segoe UI" w:cs="Segoe UI"/>
+          <w:color w:val="0D0D0D"/>
+          <w:sz w:val="24"/>
+          <w:szCs w:val="24"/>
+          <w:lang w:eastAsia="fr-FR"/>
+        </w:rPr>
+        <w:t xml:space="preserve"> lorsque vous utilisez des paramètres nommés dans vos requêtes.</w:t>
+      </w:r>
+    </w:p>
+    <w:p>
+      <w:pPr>
+        <w:numPr>
+          <w:ilvl w:val="1"/>
+          <w:numId w:val="11"/>
+        </w:numPr>
+        <w:pBdr>
+          <w:top w:val="single" w:sz="2" w:space="0" w:color="E3E3E3"/>
+          <w:left w:val="single" w:sz="2" w:space="0" w:color="E3E3E3"/>
+          <w:bottom w:val="single" w:sz="2" w:space="0" w:color="E3E3E3"/>
+          <w:right w:val="single" w:sz="2" w:space="0" w:color="E3E3E3"/>
+        </w:pBdr>
+        <w:shd w:val="clear" w:color="auto" w:fill="FFFFFF"/>
+        <w:spacing w:after="0" w:line="240" w:lineRule="auto"/>
+        <w:rPr>
+          <w:rFonts w:ascii="Segoe UI" w:eastAsia="Times New Roman" w:hAnsi="Segoe UI" w:cs="Segoe UI"/>
+          <w:color w:val="0D0D0D"/>
+          <w:sz w:val="24"/>
+          <w:szCs w:val="24"/>
+          <w:lang w:eastAsia="fr-FR"/>
+        </w:rPr>
+      </w:pPr>
+      <w:r>
+        <w:rPr>
+          <w:rFonts w:ascii="Segoe UI" w:eastAsia="Times New Roman" w:hAnsi="Segoe UI" w:cs="Segoe UI"/>
+          <w:color w:val="0D0D0D"/>
+          <w:sz w:val="24"/>
+          <w:szCs w:val="24"/>
+          <w:lang w:eastAsia="fr-FR"/>
+        </w:rPr>
+        <w:t xml:space="preserve">Dans l'exemple </w:t>
+      </w:r>
+      <w:proofErr w:type="spellStart"/>
+      <w:r>
+        <w:rPr>
+          <w:rFonts w:ascii="Ubuntu Mono" w:eastAsia="Times New Roman" w:hAnsi="Ubuntu Mono" w:cs="Courier New"/>
+          <w:b/>
+          <w:bCs/>
+          <w:color w:val="0D0D0D"/>
+          <w:sz w:val="21"/>
+          <w:szCs w:val="21"/>
+          <w:bdr w:val="single" w:sz="2" w:space="0" w:color="E3E3E3" w:frame="1"/>
+          <w:lang w:eastAsia="fr-FR"/>
+        </w:rPr>
+        <w:t>chercherStudenatApartieDeSonPrenomNativeQueryUsingNamedParam</w:t>
+      </w:r>
+      <w:proofErr w:type="spellEnd"/>
+      <w:r>
+        <w:rPr>
+          <w:rFonts w:ascii="Segoe UI" w:eastAsia="Times New Roman" w:hAnsi="Segoe UI" w:cs="Segoe UI"/>
+          <w:color w:val="0D0D0D"/>
+          <w:sz w:val="24"/>
+          <w:szCs w:val="24"/>
+          <w:lang w:eastAsia="fr-FR"/>
+        </w:rPr>
+        <w:t xml:space="preserve">, </w:t>
+      </w:r>
+      <w:r>
+        <w:rPr>
+          <w:rFonts w:ascii="Ubuntu Mono" w:eastAsia="Times New Roman" w:hAnsi="Ubuntu Mono" w:cs="Courier New"/>
+          <w:b/>
+          <w:bCs/>
+          <w:color w:val="0D0D0D"/>
+          <w:sz w:val="21"/>
+          <w:szCs w:val="21"/>
+          <w:bdr w:val="single" w:sz="2" w:space="0" w:color="E3E3E3" w:frame="1"/>
+          <w:lang w:eastAsia="fr-FR"/>
+        </w:rPr>
+        <w:t>@Param("firstName")</w:t>
+      </w:r>
+      <w:r>
+        <w:rPr>
+          <w:rFonts w:ascii="Segoe UI" w:eastAsia="Times New Roman" w:hAnsi="Segoe UI" w:cs="Segoe UI"/>
+          <w:color w:val="0D0D0D"/>
+          <w:sz w:val="24"/>
+          <w:szCs w:val="24"/>
+          <w:lang w:eastAsia="fr-FR"/>
+        </w:rPr>
+        <w:t xml:space="preserve"> mappe le paramètre </w:t>
+      </w:r>
+      <w:proofErr w:type="spellStart"/>
+      <w:r>
+        <w:rPr>
+          <w:rFonts w:ascii="Ubuntu Mono" w:eastAsia="Times New Roman" w:hAnsi="Ubuntu Mono" w:cs="Courier New"/>
+          <w:b/>
+          <w:bCs/>
+          <w:color w:val="0D0D0D"/>
+          <w:sz w:val="21"/>
+          <w:szCs w:val="21"/>
+          <w:bdr w:val="single" w:sz="2" w:space="0" w:color="E3E3E3" w:frame="1"/>
+          <w:lang w:eastAsia="fr-FR"/>
+        </w:rPr>
+        <w:t>firstName</w:t>
+      </w:r>
+      <w:proofErr w:type="spellEnd"/>
+      <w:r>
+        <w:rPr>
+          <w:rFonts w:ascii="Segoe UI" w:eastAsia="Times New Roman" w:hAnsi="Segoe UI" w:cs="Segoe UI"/>
+          <w:color w:val="0D0D0D"/>
+          <w:sz w:val="24"/>
+          <w:szCs w:val="24"/>
+          <w:lang w:eastAsia="fr-FR"/>
+        </w:rPr>
+        <w:t xml:space="preserve"> de la méthode au paramètre nommé</w:t>
+      </w:r>
+      <w:proofErr w:type="gramStart"/>
+      <w:r>
+        <w:rPr>
+          <w:rFonts w:ascii="Segoe UI" w:eastAsia="Times New Roman" w:hAnsi="Segoe UI" w:cs="Segoe UI"/>
+          <w:color w:val="0D0D0D"/>
+          <w:sz w:val="24"/>
+          <w:szCs w:val="24"/>
+          <w:lang w:eastAsia="fr-FR"/>
+        </w:rPr>
+        <w:t xml:space="preserve"> </w:t>
+      </w:r>
+      <w:r>
+        <w:rPr>
+          <w:rFonts w:ascii="Ubuntu Mono" w:eastAsia="Times New Roman" w:hAnsi="Ubuntu Mono" w:cs="Courier New"/>
+          <w:b/>
+          <w:bCs/>
+          <w:color w:val="0D0D0D"/>
+          <w:sz w:val="21"/>
+          <w:szCs w:val="21"/>
+          <w:bdr w:val="single" w:sz="2" w:space="0" w:color="E3E3E3" w:frame="1"/>
+          <w:lang w:eastAsia="fr-FR"/>
+        </w:rPr>
+        <w:t>:</w:t>
+      </w:r>
+      <w:proofErr w:type="spellStart"/>
+      <w:r>
+        <w:rPr>
+          <w:rFonts w:ascii="Ubuntu Mono" w:eastAsia="Times New Roman" w:hAnsi="Ubuntu Mono" w:cs="Courier New"/>
+          <w:b/>
+          <w:bCs/>
+          <w:color w:val="0D0D0D"/>
+          <w:sz w:val="21"/>
+          <w:szCs w:val="21"/>
+          <w:bdr w:val="single" w:sz="2" w:space="0" w:color="E3E3E3" w:frame="1"/>
+          <w:lang w:eastAsia="fr-FR"/>
+        </w:rPr>
+        <w:t>firstName</w:t>
+      </w:r>
+      <w:proofErr w:type="spellEnd"/>
+      <w:proofErr w:type="gramEnd"/>
+      <w:r>
+        <w:rPr>
+          <w:rFonts w:ascii="Segoe UI" w:eastAsia="Times New Roman" w:hAnsi="Segoe UI" w:cs="Segoe UI"/>
+          <w:color w:val="0D0D0D"/>
+          <w:sz w:val="24"/>
+          <w:szCs w:val="24"/>
+          <w:lang w:eastAsia="fr-FR"/>
+        </w:rPr>
+        <w:t xml:space="preserve"> dans la requête.</w:t>
+      </w:r>
+    </w:p>
+    <w:p>
+      <w:pPr>
+        <w:pBdr>
+          <w:top w:val="single" w:sz="2" w:space="0" w:color="E3E3E3"/>
+          <w:left w:val="single" w:sz="2" w:space="0" w:color="E3E3E3"/>
+          <w:bottom w:val="single" w:sz="2" w:space="0" w:color="E3E3E3"/>
+          <w:right w:val="single" w:sz="2" w:space="0" w:color="E3E3E3"/>
+        </w:pBdr>
+        <w:shd w:val="clear" w:color="auto" w:fill="FFFFFF"/>
+        <w:spacing w:before="300" w:after="0" w:line="240" w:lineRule="auto"/>
+        <w:rPr>
+          <w:rFonts w:ascii="Segoe UI" w:eastAsia="Times New Roman" w:hAnsi="Segoe UI" w:cs="Segoe UI"/>
+          <w:color w:val="0D0D0D"/>
+          <w:sz w:val="24"/>
+          <w:szCs w:val="24"/>
+          <w:lang w:eastAsia="fr-FR"/>
+        </w:rPr>
+      </w:pPr>
+      <w:r>
+        <w:rPr>
+          <w:rFonts w:ascii="Segoe UI" w:eastAsia="Times New Roman" w:hAnsi="Segoe UI" w:cs="Segoe UI"/>
+          <w:color w:val="0D0D0D"/>
+          <w:sz w:val="24"/>
+          <w:szCs w:val="24"/>
+          <w:lang w:eastAsia="fr-FR"/>
+        </w:rPr>
+        <w:t>En résumé, ces annotations permettent de définir des méthodes de requête personnalisées pour interagir avec la base de données à l'aide de Spring Data JPA. Elles offrent une flexibilité et un contrôle accrus sur les requêtes de données tout en maintenant la facilité d'utilisation et la sécurité fournies par Spring Data.</w:t>
+      </w:r>
+    </w:p>
+    <w:p>
+      <w:pPr>
+        <w:rPr>
+          <w:b/>
+          <w:bCs/>
+          <w:color w:val="FF0000"/>
+          <w:sz w:val="28"/>
+          <w:szCs w:val="28"/>
+          <w:lang w:eastAsia="fr-FR"/>
+        </w:rPr>
+      </w:pPr>
     </w:p>
     <w:sectPr>
       <w:pgSz w:w="11906" w:h="16838"/>
@@ -8669,7 +12046,7 @@
   <w:abstractNum w:abstractNumId="0" w15:restartNumberingAfterBreak="0">
     <w:nsid w:val="0AF91454"/>
     <w:multiLevelType w:val="hybridMultilevel"/>
-    <w:tmpl w:val="0218BDC2"/>
+    <w:tmpl w:val="B2B4181A"/>
     <w:lvl w:ilvl="0" w:tplc="040C0013">
       <w:start w:val="1"/>
       <w:numFmt w:val="upperRoman"/>
@@ -9387,6 +12764,236 @@
     </w:lvl>
   </w:abstractNum>
   <w:abstractNum w:abstractNumId="7" w15:restartNumberingAfterBreak="0">
+    <w:nsid w:val="61136506"/>
+    <w:multiLevelType w:val="multilevel"/>
+    <w:tmpl w:val="BB180296"/>
+    <w:lvl w:ilvl="0">
+      <w:start w:val="1"/>
+      <w:numFmt w:val="decimal"/>
+      <w:lvlText w:val="%1."/>
+      <w:lvlJc w:val="left"/>
+      <w:pPr>
+        <w:tabs>
+          <w:tab w:val="num" w:pos="720"/>
+        </w:tabs>
+        <w:ind w:left="720" w:hanging="360"/>
+      </w:pPr>
+    </w:lvl>
+    <w:lvl w:ilvl="1" w:tentative="1">
+      <w:start w:val="1"/>
+      <w:numFmt w:val="decimal"/>
+      <w:lvlText w:val="%2."/>
+      <w:lvlJc w:val="left"/>
+      <w:pPr>
+        <w:tabs>
+          <w:tab w:val="num" w:pos="1440"/>
+        </w:tabs>
+        <w:ind w:left="1440" w:hanging="360"/>
+      </w:pPr>
+    </w:lvl>
+    <w:lvl w:ilvl="2" w:tentative="1">
+      <w:start w:val="1"/>
+      <w:numFmt w:val="decimal"/>
+      <w:lvlText w:val="%3."/>
+      <w:lvlJc w:val="left"/>
+      <w:pPr>
+        <w:tabs>
+          <w:tab w:val="num" w:pos="2160"/>
+        </w:tabs>
+        <w:ind w:left="2160" w:hanging="360"/>
+      </w:pPr>
+    </w:lvl>
+    <w:lvl w:ilvl="3" w:tentative="1">
+      <w:start w:val="1"/>
+      <w:numFmt w:val="decimal"/>
+      <w:lvlText w:val="%4."/>
+      <w:lvlJc w:val="left"/>
+      <w:pPr>
+        <w:tabs>
+          <w:tab w:val="num" w:pos="2880"/>
+        </w:tabs>
+        <w:ind w:left="2880" w:hanging="360"/>
+      </w:pPr>
+    </w:lvl>
+    <w:lvl w:ilvl="4" w:tentative="1">
+      <w:start w:val="1"/>
+      <w:numFmt w:val="decimal"/>
+      <w:lvlText w:val="%5."/>
+      <w:lvlJc w:val="left"/>
+      <w:pPr>
+        <w:tabs>
+          <w:tab w:val="num" w:pos="3600"/>
+        </w:tabs>
+        <w:ind w:left="3600" w:hanging="360"/>
+      </w:pPr>
+    </w:lvl>
+    <w:lvl w:ilvl="5" w:tentative="1">
+      <w:start w:val="1"/>
+      <w:numFmt w:val="decimal"/>
+      <w:lvlText w:val="%6."/>
+      <w:lvlJc w:val="left"/>
+      <w:pPr>
+        <w:tabs>
+          <w:tab w:val="num" w:pos="4320"/>
+        </w:tabs>
+        <w:ind w:left="4320" w:hanging="360"/>
+      </w:pPr>
+    </w:lvl>
+    <w:lvl w:ilvl="6" w:tentative="1">
+      <w:start w:val="1"/>
+      <w:numFmt w:val="decimal"/>
+      <w:lvlText w:val="%7."/>
+      <w:lvlJc w:val="left"/>
+      <w:pPr>
+        <w:tabs>
+          <w:tab w:val="num" w:pos="5040"/>
+        </w:tabs>
+        <w:ind w:left="5040" w:hanging="360"/>
+      </w:pPr>
+    </w:lvl>
+    <w:lvl w:ilvl="7" w:tentative="1">
+      <w:start w:val="1"/>
+      <w:numFmt w:val="decimal"/>
+      <w:lvlText w:val="%8."/>
+      <w:lvlJc w:val="left"/>
+      <w:pPr>
+        <w:tabs>
+          <w:tab w:val="num" w:pos="5760"/>
+        </w:tabs>
+        <w:ind w:left="5760" w:hanging="360"/>
+      </w:pPr>
+    </w:lvl>
+    <w:lvl w:ilvl="8" w:tentative="1">
+      <w:start w:val="1"/>
+      <w:numFmt w:val="decimal"/>
+      <w:lvlText w:val="%9."/>
+      <w:lvlJc w:val="left"/>
+      <w:pPr>
+        <w:tabs>
+          <w:tab w:val="num" w:pos="6480"/>
+        </w:tabs>
+        <w:ind w:left="6480" w:hanging="360"/>
+      </w:pPr>
+    </w:lvl>
+  </w:abstractNum>
+  <w:abstractNum w:abstractNumId="8" w15:restartNumberingAfterBreak="0">
+    <w:nsid w:val="69E67D39"/>
+    <w:multiLevelType w:val="multilevel"/>
+    <w:tmpl w:val="8A24F53C"/>
+    <w:lvl w:ilvl="0">
+      <w:start w:val="1"/>
+      <w:numFmt w:val="decimal"/>
+      <w:lvlText w:val="%1."/>
+      <w:lvlJc w:val="left"/>
+      <w:pPr>
+        <w:tabs>
+          <w:tab w:val="num" w:pos="720"/>
+        </w:tabs>
+        <w:ind w:left="720" w:hanging="360"/>
+      </w:pPr>
+    </w:lvl>
+    <w:lvl w:ilvl="1">
+      <w:start w:val="1"/>
+      <w:numFmt w:val="bullet"/>
+      <w:lvlText w:val=""/>
+      <w:lvlJc w:val="left"/>
+      <w:pPr>
+        <w:tabs>
+          <w:tab w:val="num" w:pos="1440"/>
+        </w:tabs>
+        <w:ind w:left="1440" w:hanging="360"/>
+      </w:pPr>
+      <w:rPr>
+        <w:rFonts w:ascii="Symbol" w:hAnsi="Symbol" w:hint="default"/>
+        <w:sz w:val="20"/>
+      </w:rPr>
+    </w:lvl>
+    <w:lvl w:ilvl="2" w:tentative="1">
+      <w:start w:val="1"/>
+      <w:numFmt w:val="decimal"/>
+      <w:lvlText w:val="%3."/>
+      <w:lvlJc w:val="left"/>
+      <w:pPr>
+        <w:tabs>
+          <w:tab w:val="num" w:pos="2160"/>
+        </w:tabs>
+        <w:ind w:left="2160" w:hanging="360"/>
+      </w:pPr>
+    </w:lvl>
+    <w:lvl w:ilvl="3" w:tentative="1">
+      <w:start w:val="1"/>
+      <w:numFmt w:val="decimal"/>
+      <w:lvlText w:val="%4."/>
+      <w:lvlJc w:val="left"/>
+      <w:pPr>
+        <w:tabs>
+          <w:tab w:val="num" w:pos="2880"/>
+        </w:tabs>
+        <w:ind w:left="2880" w:hanging="360"/>
+      </w:pPr>
+    </w:lvl>
+    <w:lvl w:ilvl="4" w:tentative="1">
+      <w:start w:val="1"/>
+      <w:numFmt w:val="decimal"/>
+      <w:lvlText w:val="%5."/>
+      <w:lvlJc w:val="left"/>
+      <w:pPr>
+        <w:tabs>
+          <w:tab w:val="num" w:pos="3600"/>
+        </w:tabs>
+        <w:ind w:left="3600" w:hanging="360"/>
+      </w:pPr>
+    </w:lvl>
+    <w:lvl w:ilvl="5" w:tentative="1">
+      <w:start w:val="1"/>
+      <w:numFmt w:val="decimal"/>
+      <w:lvlText w:val="%6."/>
+      <w:lvlJc w:val="left"/>
+      <w:pPr>
+        <w:tabs>
+          <w:tab w:val="num" w:pos="4320"/>
+        </w:tabs>
+        <w:ind w:left="4320" w:hanging="360"/>
+      </w:pPr>
+    </w:lvl>
+    <w:lvl w:ilvl="6" w:tentative="1">
+      <w:start w:val="1"/>
+      <w:numFmt w:val="decimal"/>
+      <w:lvlText w:val="%7."/>
+      <w:lvlJc w:val="left"/>
+      <w:pPr>
+        <w:tabs>
+          <w:tab w:val="num" w:pos="5040"/>
+        </w:tabs>
+        <w:ind w:left="5040" w:hanging="360"/>
+      </w:pPr>
+    </w:lvl>
+    <w:lvl w:ilvl="7" w:tentative="1">
+      <w:start w:val="1"/>
+      <w:numFmt w:val="decimal"/>
+      <w:lvlText w:val="%8."/>
+      <w:lvlJc w:val="left"/>
+      <w:pPr>
+        <w:tabs>
+          <w:tab w:val="num" w:pos="5760"/>
+        </w:tabs>
+        <w:ind w:left="5760" w:hanging="360"/>
+      </w:pPr>
+    </w:lvl>
+    <w:lvl w:ilvl="8" w:tentative="1">
+      <w:start w:val="1"/>
+      <w:numFmt w:val="decimal"/>
+      <w:lvlText w:val="%9."/>
+      <w:lvlJc w:val="left"/>
+      <w:pPr>
+        <w:tabs>
+          <w:tab w:val="num" w:pos="6480"/>
+        </w:tabs>
+        <w:ind w:left="6480" w:hanging="360"/>
+      </w:pPr>
+    </w:lvl>
+  </w:abstractNum>
+  <w:abstractNum w:abstractNumId="9" w15:restartNumberingAfterBreak="0">
     <w:nsid w:val="6D76089A"/>
     <w:multiLevelType w:val="hybridMultilevel"/>
     <w:tmpl w:val="FD5A2516"/>
@@ -9475,7 +13082,7 @@
       </w:pPr>
     </w:lvl>
   </w:abstractNum>
-  <w:abstractNum w:abstractNumId="8" w15:restartNumberingAfterBreak="0">
+  <w:abstractNum w:abstractNumId="10" w15:restartNumberingAfterBreak="0">
     <w:nsid w:val="7A7936F0"/>
     <w:multiLevelType w:val="multilevel"/>
     <w:tmpl w:val="94BA0E7A"/>
@@ -9595,7 +13202,7 @@
     <w:abstractNumId w:val="4"/>
   </w:num>
   <w:num w:numId="3" w16cid:durableId="1469594577">
-    <w:abstractNumId w:val="7"/>
+    <w:abstractNumId w:val="9"/>
   </w:num>
   <w:num w:numId="4" w16cid:durableId="240674874">
     <w:abstractNumId w:val="6"/>
@@ -9604,7 +13211,7 @@
     <w:abstractNumId w:val="5"/>
   </w:num>
   <w:num w:numId="6" w16cid:durableId="1546404507">
-    <w:abstractNumId w:val="8"/>
+    <w:abstractNumId w:val="10"/>
   </w:num>
   <w:num w:numId="7" w16cid:durableId="1147744638">
     <w:abstractNumId w:val="3"/>
@@ -9614,6 +13221,12 @@
   </w:num>
   <w:num w:numId="9" w16cid:durableId="1392339385">
     <w:abstractNumId w:val="2"/>
+  </w:num>
+  <w:num w:numId="10" w16cid:durableId="1459687823">
+    <w:abstractNumId w:val="7"/>
+  </w:num>
+  <w:num w:numId="11" w16cid:durableId="1079520567">
+    <w:abstractNumId w:val="8"/>
   </w:num>
 </w:numbering>
 </file>

</xml_diff>